<commit_message>
Aufgaben 1.6 und 1.7 bearbeitet
</commit_message>
<xml_diff>
--- a/Lösungen/Vorbereitung/Aufgabe 1.docx
+++ b/Lösungen/Vorbereitung/Aufgabe 1.docx
@@ -2596,10 +2596,329 @@
           <w:szCs w:val="20"/>
         </w:rPr>
       </w:pPr>
-    </w:p>
-    <w:p>
-      <w:pPr>
-        <w:pStyle w:val="Default"/>
+      <w:r>
+        <w:rPr>
+          <w:sz w:val="20"/>
+          <w:szCs w:val="20"/>
+        </w:rPr>
+        <w:t xml:space="preserve">Ein </w:t>
+      </w:r>
+      <w:proofErr w:type="spellStart"/>
+      <w:r>
+        <w:rPr>
+          <w:sz w:val="20"/>
+          <w:szCs w:val="20"/>
+        </w:rPr>
+        <w:t>immediate</w:t>
+      </w:r>
+      <w:proofErr w:type="spellEnd"/>
+      <w:r>
+        <w:rPr>
+          <w:sz w:val="20"/>
+          <w:szCs w:val="20"/>
+        </w:rPr>
+        <w:t xml:space="preserve"> </w:t>
+      </w:r>
+      <w:proofErr w:type="spellStart"/>
+      <w:r>
+        <w:rPr>
+          <w:sz w:val="20"/>
+          <w:szCs w:val="20"/>
+        </w:rPr>
+        <w:t>Load</w:t>
+      </w:r>
+      <w:proofErr w:type="spellEnd"/>
+      <w:r>
+        <w:rPr>
+          <w:sz w:val="20"/>
+          <w:szCs w:val="20"/>
+        </w:rPr>
+        <w:t xml:space="preserve"> lädt Konstanten direkt aus dem Programmcode in ein Register des DSP Kerns.</w:t>
+      </w:r>
+    </w:p>
+    <w:p>
+      <w:pPr>
+        <w:pStyle w:val="Default"/>
+        <w:rPr>
+          <w:sz w:val="20"/>
+          <w:szCs w:val="20"/>
+        </w:rPr>
+      </w:pPr>
+      <w:r>
+        <w:rPr>
+          <w:sz w:val="20"/>
+          <w:szCs w:val="20"/>
+        </w:rPr>
+        <w:t>Indirekte Ladebefehle laden Daten aus dem Datenspeicher des DSPs in ein Register des DSP Kerns.</w:t>
+      </w:r>
+    </w:p>
+    <w:p>
+      <w:pPr>
+        <w:pStyle w:val="Default"/>
+        <w:tabs>
+          <w:tab w:val="left" w:pos="1050"/>
+        </w:tabs>
+        <w:rPr>
+          <w:sz w:val="20"/>
+          <w:szCs w:val="20"/>
+        </w:rPr>
+      </w:pPr>
+    </w:p>
+    <w:p>
+      <w:pPr>
+        <w:pStyle w:val="Default"/>
+        <w:tabs>
+          <w:tab w:val="left" w:pos="1050"/>
+        </w:tabs>
+        <w:rPr>
+          <w:sz w:val="20"/>
+          <w:szCs w:val="20"/>
+        </w:rPr>
+      </w:pPr>
+      <w:r>
+        <w:rPr>
+          <w:sz w:val="20"/>
+          <w:szCs w:val="20"/>
+        </w:rPr>
+        <w:t xml:space="preserve">Syntax </w:t>
+      </w:r>
+      <w:proofErr w:type="spellStart"/>
+      <w:r>
+        <w:rPr>
+          <w:b/>
+          <w:sz w:val="20"/>
+          <w:szCs w:val="20"/>
+        </w:rPr>
+        <w:t>immediate</w:t>
+      </w:r>
+      <w:proofErr w:type="spellEnd"/>
+      <w:r>
+        <w:rPr>
+          <w:sz w:val="20"/>
+          <w:szCs w:val="20"/>
+        </w:rPr>
+        <w:t xml:space="preserve">: </w:t>
+      </w:r>
+    </w:p>
+    <w:p>
+      <w:pPr>
+        <w:pStyle w:val="Default"/>
+        <w:numPr>
+          <w:ilvl w:val="0"/>
+          <w:numId w:val="5"/>
+        </w:numPr>
+        <w:tabs>
+          <w:tab w:val="left" w:pos="1050"/>
+        </w:tabs>
+        <w:rPr>
+          <w:sz w:val="20"/>
+          <w:szCs w:val="20"/>
+        </w:rPr>
+      </w:pPr>
+      <w:r>
+        <w:rPr>
+          <w:sz w:val="20"/>
+          <w:szCs w:val="20"/>
+        </w:rPr>
+        <w:t>r3=20(z)</w:t>
+      </w:r>
+      <w:r>
+        <w:rPr>
+          <w:sz w:val="20"/>
+          <w:szCs w:val="20"/>
+        </w:rPr>
+        <w:t>; lädt die Dezimalzahl 20 in das Datenregister 3</w:t>
+      </w:r>
+      <w:r>
+        <w:rPr>
+          <w:sz w:val="20"/>
+          <w:szCs w:val="20"/>
+        </w:rPr>
+        <w:br/>
+      </w:r>
+      <w:r>
+        <w:rPr>
+          <w:sz w:val="20"/>
+          <w:szCs w:val="20"/>
+        </w:rPr>
+        <w:t>Nichtverwendete höherwertigere Datenbits werden mit Nullen aufgefüllt (</w:t>
+      </w:r>
+      <w:proofErr w:type="spellStart"/>
+      <w:r>
+        <w:rPr>
+          <w:sz w:val="20"/>
+          <w:szCs w:val="20"/>
+        </w:rPr>
+        <w:t>zero</w:t>
+      </w:r>
+      <w:proofErr w:type="spellEnd"/>
+      <w:r>
+        <w:rPr>
+          <w:sz w:val="20"/>
+          <w:szCs w:val="20"/>
+        </w:rPr>
+        <w:t xml:space="preserve"> </w:t>
+      </w:r>
+      <w:proofErr w:type="spellStart"/>
+      <w:r>
+        <w:rPr>
+          <w:sz w:val="20"/>
+          <w:szCs w:val="20"/>
+        </w:rPr>
+        <w:t>extended</w:t>
+      </w:r>
+      <w:proofErr w:type="spellEnd"/>
+      <w:r>
+        <w:rPr>
+          <w:sz w:val="20"/>
+          <w:szCs w:val="20"/>
+        </w:rPr>
+        <w:t>)</w:t>
+      </w:r>
+    </w:p>
+    <w:p>
+      <w:pPr>
+        <w:pStyle w:val="Default"/>
+        <w:numPr>
+          <w:ilvl w:val="0"/>
+          <w:numId w:val="5"/>
+        </w:numPr>
+        <w:tabs>
+          <w:tab w:val="left" w:pos="1050"/>
+        </w:tabs>
+        <w:rPr>
+          <w:sz w:val="20"/>
+          <w:szCs w:val="20"/>
+        </w:rPr>
+      </w:pPr>
+      <w:r>
+        <w:rPr>
+          <w:sz w:val="20"/>
+          <w:szCs w:val="20"/>
+        </w:rPr>
+        <w:t>p1=0x1234(z); lädt Hexadezimale 0x1234 in das Zeigerregister p1, nichtbenötigte Bits werden mit Nullen aufgefüllt</w:t>
+      </w:r>
+    </w:p>
+    <w:p>
+      <w:pPr>
+        <w:pStyle w:val="Default"/>
+        <w:numPr>
+          <w:ilvl w:val="0"/>
+          <w:numId w:val="5"/>
+        </w:numPr>
+        <w:tabs>
+          <w:tab w:val="left" w:pos="1050"/>
+        </w:tabs>
+        <w:rPr>
+          <w:sz w:val="20"/>
+          <w:szCs w:val="20"/>
+        </w:rPr>
+      </w:pPr>
+      <w:r>
+        <w:rPr>
+          <w:sz w:val="20"/>
+          <w:szCs w:val="20"/>
+        </w:rPr>
+        <w:t>l3.h=0xbcde; Lädt Hexadezimale Zahl 0xbcde in die höherwertigen Bits des Adressregisters I3</w:t>
+      </w:r>
+      <w:r>
+        <w:rPr>
+          <w:sz w:val="20"/>
+          <w:szCs w:val="20"/>
+        </w:rPr>
+        <w:br/>
+        <w:t>Da alle 16Bit des Adressregisters verwendet werden muss kein Extension Mode angegeben werden.</w:t>
+      </w:r>
+    </w:p>
+    <w:p>
+      <w:pPr>
+        <w:pStyle w:val="Default"/>
+        <w:tabs>
+          <w:tab w:val="left" w:pos="1050"/>
+        </w:tabs>
+        <w:rPr>
+          <w:sz w:val="20"/>
+          <w:szCs w:val="20"/>
+        </w:rPr>
+      </w:pPr>
+      <w:r>
+        <w:rPr>
+          <w:sz w:val="20"/>
+          <w:szCs w:val="20"/>
+        </w:rPr>
+        <w:t xml:space="preserve">Syntax </w:t>
+      </w:r>
+      <w:r>
+        <w:rPr>
+          <w:b/>
+          <w:sz w:val="20"/>
+          <w:szCs w:val="20"/>
+        </w:rPr>
+        <w:t>indirektes</w:t>
+      </w:r>
+      <w:r>
+        <w:rPr>
+          <w:sz w:val="20"/>
+          <w:szCs w:val="20"/>
+        </w:rPr>
+        <w:t xml:space="preserve"> laden:</w:t>
+      </w:r>
+    </w:p>
+    <w:p>
+      <w:pPr>
+        <w:pStyle w:val="Default"/>
+        <w:numPr>
+          <w:ilvl w:val="0"/>
+          <w:numId w:val="6"/>
+        </w:numPr>
+        <w:tabs>
+          <w:tab w:val="left" w:pos="1050"/>
+        </w:tabs>
+        <w:rPr>
+          <w:sz w:val="20"/>
+          <w:szCs w:val="20"/>
+        </w:rPr>
+      </w:pPr>
+      <w:r>
+        <w:rPr>
+          <w:sz w:val="20"/>
+          <w:szCs w:val="20"/>
+        </w:rPr>
+        <w:t>p2=[p1]; lädt den Inhalt de</w:t>
+      </w:r>
+      <w:r>
+        <w:rPr>
+          <w:sz w:val="20"/>
+          <w:szCs w:val="20"/>
+        </w:rPr>
+        <w:t>r Speicherzelle auf die p1 zeigt p2</w:t>
+      </w:r>
+    </w:p>
+    <w:p>
+      <w:pPr>
+        <w:pStyle w:val="Default"/>
+        <w:tabs>
+          <w:tab w:val="left" w:pos="1050"/>
+        </w:tabs>
+        <w:rPr>
+          <w:sz w:val="20"/>
+          <w:szCs w:val="20"/>
+        </w:rPr>
+      </w:pPr>
+      <w:r>
+        <w:rPr>
+          <w:sz w:val="20"/>
+          <w:szCs w:val="20"/>
+        </w:rPr>
+        <w:t>Unterschied zum direkten Laden sind die eckigen Klammern um den Zeiger</w:t>
+      </w:r>
+    </w:p>
+    <w:p>
+      <w:pPr>
+        <w:pStyle w:val="Default"/>
+        <w:tabs>
+          <w:tab w:val="left" w:pos="1050"/>
+        </w:tabs>
         <w:rPr>
           <w:sz w:val="20"/>
           <w:szCs w:val="20"/>
@@ -2655,6 +2974,61 @@
           <w:szCs w:val="20"/>
         </w:rPr>
       </w:pPr>
+      <w:r>
+        <w:rPr>
+          <w:sz w:val="20"/>
+          <w:szCs w:val="20"/>
+        </w:rPr>
+        <w:t>Mit W und B wird die Größe der Speicherstelle festgelegt. W=16Bit, B=8Bit, keine Angabe=32Bit</w:t>
+      </w:r>
+    </w:p>
+    <w:p>
+      <w:pPr>
+        <w:pStyle w:val="Default"/>
+        <w:rPr>
+          <w:sz w:val="20"/>
+          <w:szCs w:val="20"/>
+        </w:rPr>
+      </w:pPr>
+      <w:r>
+        <w:rPr>
+          <w:sz w:val="20"/>
+          <w:szCs w:val="20"/>
+        </w:rPr>
+        <w:t>[P0] = R1; speichert die 32Bit von R1 in die Speicherstelle auf die P0 zeigt.</w:t>
+      </w:r>
+    </w:p>
+    <w:p>
+      <w:pPr>
+        <w:pStyle w:val="Default"/>
+        <w:rPr>
+          <w:sz w:val="20"/>
+          <w:szCs w:val="20"/>
+        </w:rPr>
+      </w:pPr>
+      <w:r>
+        <w:rPr>
+          <w:sz w:val="20"/>
+          <w:szCs w:val="20"/>
+        </w:rPr>
+        <w:t>W[P0] = R1; speichert die unteren 16Bit von R1 in die Speicherstelle auf die P0 zeigt.</w:t>
+      </w:r>
+    </w:p>
+    <w:p>
+      <w:pPr>
+        <w:pStyle w:val="Default"/>
+        <w:rPr>
+          <w:sz w:val="20"/>
+          <w:szCs w:val="20"/>
+        </w:rPr>
+      </w:pPr>
+      <w:r>
+        <w:rPr>
+          <w:sz w:val="20"/>
+          <w:szCs w:val="20"/>
+        </w:rPr>
+        <w:t>B[P0] = R1; speichert die untersten 8Bit von R1 in die Speicherstelle auf die P0 zeigt.</w:t>
+      </w:r>
     </w:p>
     <w:p>
       <w:pPr>
@@ -2705,24 +3079,64 @@
           <w:szCs w:val="20"/>
           <w:lang w:val="en-US"/>
         </w:rPr>
-        <w:t xml:space="preserve">P1.H = 0xFFFF; P1.L = 0x0000; R2 = [P1]; </w:t>
-      </w:r>
-    </w:p>
-    <w:p>
-      <w:pPr>
-        <w:pStyle w:val="Default"/>
+        <w:t>P1.H = 0x</w:t>
+      </w:r>
+      <w:r>
         <w:rPr>
           <w:sz w:val="20"/>
           <w:szCs w:val="20"/>
           <w:lang w:val="en-US"/>
         </w:rPr>
-      </w:pPr>
-      <w:r>
+        <w:t>FFFF; P1.L = 0x0000; R2 = [P1];</w:t>
+      </w:r>
+    </w:p>
+    <w:p>
+      <w:pPr>
+        <w:pStyle w:val="Default"/>
+        <w:rPr>
+          <w:sz w:val="20"/>
+          <w:szCs w:val="20"/>
+        </w:rPr>
+      </w:pPr>
+      <w:r>
+        <w:rPr>
+          <w:sz w:val="20"/>
+          <w:szCs w:val="20"/>
+        </w:rPr>
+        <w:t>Schreibt 16 Einsen in die höheren 16Bit und 16Nullen in die unteren 16Bit von P1.</w:t>
+      </w:r>
+    </w:p>
+    <w:p>
+      <w:pPr>
+        <w:pStyle w:val="Default"/>
+        <w:rPr>
+          <w:sz w:val="20"/>
+          <w:szCs w:val="20"/>
+        </w:rPr>
+      </w:pPr>
+      <w:r>
+        <w:rPr>
+          <w:sz w:val="20"/>
+          <w:szCs w:val="20"/>
+        </w:rPr>
+        <w:t>Anschließend wird der Inhalt der Speicherstelle auf die P1 zeigt in R2 geladen.</w:t>
+      </w:r>
+    </w:p>
+    <w:p>
+      <w:pPr>
+        <w:pStyle w:val="Default"/>
         <w:rPr>
           <w:sz w:val="20"/>
           <w:szCs w:val="20"/>
           <w:lang w:val="en-US"/>
         </w:rPr>
+      </w:pPr>
+      <w:r>
+        <w:rPr>
+          <w:sz w:val="20"/>
+          <w:szCs w:val="20"/>
+          <w:lang w:val="en-US"/>
+        </w:rPr>
         <w:t xml:space="preserve">P2.H = 0xFFFF; P2.L = 0x0010; </w:t>
       </w:r>
       <w:proofErr w:type="gramStart"/>
@@ -2750,165 +3164,378 @@
         <w:rPr>
           <w:sz w:val="20"/>
           <w:szCs w:val="20"/>
+        </w:rPr>
+      </w:pPr>
+      <w:r>
+        <w:rPr>
+          <w:sz w:val="20"/>
+          <w:szCs w:val="20"/>
+        </w:rPr>
+        <w:t>Schreibt 16 Ei</w:t>
+      </w:r>
+      <w:r>
+        <w:rPr>
+          <w:sz w:val="20"/>
+          <w:szCs w:val="20"/>
+        </w:rPr>
+        <w:t>nsen in die höheren 16Bit und 0000000000010000</w:t>
+      </w:r>
+      <w:r>
+        <w:rPr>
+          <w:sz w:val="20"/>
+          <w:szCs w:val="20"/>
+        </w:rPr>
+        <w:t xml:space="preserve"> in die unteren 16Bit von P</w:t>
+      </w:r>
+      <w:r>
+        <w:rPr>
+          <w:sz w:val="20"/>
+          <w:szCs w:val="20"/>
+        </w:rPr>
+        <w:t>2</w:t>
+      </w:r>
+      <w:r>
+        <w:rPr>
+          <w:sz w:val="20"/>
+          <w:szCs w:val="20"/>
+        </w:rPr>
+        <w:t>.</w:t>
+      </w:r>
+    </w:p>
+    <w:p>
+      <w:pPr>
+        <w:pStyle w:val="Default"/>
+        <w:rPr>
+          <w:sz w:val="20"/>
+          <w:szCs w:val="20"/>
+        </w:rPr>
+      </w:pPr>
+      <w:r>
+        <w:rPr>
+          <w:sz w:val="20"/>
+          <w:szCs w:val="20"/>
+        </w:rPr>
+        <w:t xml:space="preserve">Anschließend </w:t>
+      </w:r>
+      <w:r>
+        <w:rPr>
+          <w:sz w:val="20"/>
+          <w:szCs w:val="20"/>
+        </w:rPr>
+        <w:t xml:space="preserve">werden die unteren 16Bit von R2 (16Nullen) in die </w:t>
+      </w:r>
+      <w:proofErr w:type="spellStart"/>
+      <w:r>
+        <w:rPr>
+          <w:sz w:val="20"/>
+          <w:szCs w:val="20"/>
+        </w:rPr>
+        <w:t>Speichestelle</w:t>
+      </w:r>
+      <w:proofErr w:type="spellEnd"/>
+      <w:r>
+        <w:rPr>
+          <w:sz w:val="20"/>
+          <w:szCs w:val="20"/>
+        </w:rPr>
+        <w:t xml:space="preserve"> auf die P2 zeigt geladen</w:t>
+      </w:r>
+      <w:r>
+        <w:rPr>
+          <w:sz w:val="20"/>
+          <w:szCs w:val="20"/>
+        </w:rPr>
+        <w:t>.</w:t>
+      </w:r>
+    </w:p>
+    <w:p>
+      <w:pPr>
+        <w:pStyle w:val="Default"/>
+        <w:rPr>
+          <w:sz w:val="20"/>
+          <w:szCs w:val="20"/>
+        </w:rPr>
+      </w:pPr>
+    </w:p>
+    <w:p>
+      <w:pPr>
+        <w:pStyle w:val="Default"/>
+        <w:rPr>
+          <w:sz w:val="20"/>
+          <w:szCs w:val="20"/>
+        </w:rPr>
+      </w:pPr>
+      <w:r>
+        <w:rPr>
+          <w:sz w:val="20"/>
+          <w:szCs w:val="20"/>
+        </w:rPr>
+        <w:t xml:space="preserve">d) Erläutern Sie den Unterschied zwischen den folgenden indirekten Ladebefehlen: </w:t>
+      </w:r>
+    </w:p>
+    <w:p>
+      <w:pPr>
+        <w:pStyle w:val="Default"/>
+        <w:rPr>
+          <w:sz w:val="20"/>
+          <w:szCs w:val="20"/>
+        </w:rPr>
+      </w:pPr>
+      <w:r>
+        <w:rPr>
+          <w:sz w:val="20"/>
+          <w:szCs w:val="20"/>
+        </w:rPr>
+        <w:t xml:space="preserve">R4 = W[P0] (Z); </w:t>
+      </w:r>
+      <w:r>
+        <w:rPr>
+          <w:sz w:val="20"/>
+          <w:szCs w:val="20"/>
+        </w:rPr>
+        <w:t>Lädt 16 Bit auf die P0 zeigt in die unteren 16Bit von R4 (Rest mit Nullen auffüllen)</w:t>
+      </w:r>
+    </w:p>
+    <w:p>
+      <w:pPr>
+        <w:pStyle w:val="Default"/>
+        <w:rPr>
+          <w:sz w:val="20"/>
+          <w:szCs w:val="20"/>
+        </w:rPr>
+      </w:pPr>
+      <w:r>
+        <w:rPr>
+          <w:sz w:val="20"/>
+          <w:szCs w:val="20"/>
+        </w:rPr>
+        <w:t xml:space="preserve">R4 = W[P0] (X); </w:t>
+      </w:r>
+      <w:r>
+        <w:rPr>
+          <w:sz w:val="20"/>
+          <w:szCs w:val="20"/>
+        </w:rPr>
+        <w:t>Lädt 16 Bit auf die P0 zeigt in die unteren 16Bit von R4 (Rest mit Vorzeichenbits füllen)</w:t>
+      </w:r>
+    </w:p>
+    <w:p>
+      <w:pPr>
+        <w:pStyle w:val="Default"/>
+        <w:rPr>
+          <w:sz w:val="20"/>
+          <w:szCs w:val="20"/>
+        </w:rPr>
+      </w:pPr>
+      <w:r>
+        <w:rPr>
+          <w:sz w:val="20"/>
+          <w:szCs w:val="20"/>
+        </w:rPr>
+        <w:t xml:space="preserve">R4.H = W[P0]; </w:t>
+      </w:r>
+      <w:r>
+        <w:rPr>
+          <w:sz w:val="20"/>
+          <w:szCs w:val="20"/>
+        </w:rPr>
+        <w:t>Lädt 16Bit auf die P0 zeigt in die oberen 16Bit von R4</w:t>
+      </w:r>
+    </w:p>
+    <w:p>
+      <w:pPr>
+        <w:pStyle w:val="Default"/>
+        <w:rPr>
+          <w:sz w:val="20"/>
+          <w:szCs w:val="20"/>
+        </w:rPr>
+      </w:pPr>
+      <w:r>
+        <w:rPr>
+          <w:sz w:val="20"/>
+          <w:szCs w:val="20"/>
+        </w:rPr>
+        <w:t xml:space="preserve">R4.L = W[P0]; </w:t>
+      </w:r>
+      <w:r>
+        <w:rPr>
+          <w:sz w:val="20"/>
+          <w:szCs w:val="20"/>
+        </w:rPr>
+        <w:t>Lädt 16Bit auf die P0 zeigt in die unteren 16Bit von R4</w:t>
+      </w:r>
+    </w:p>
+    <w:p>
+      <w:pPr>
+        <w:pStyle w:val="Default"/>
+        <w:rPr>
+          <w:sz w:val="20"/>
+          <w:szCs w:val="20"/>
+        </w:rPr>
+      </w:pPr>
+      <w:r>
+        <w:rPr>
+          <w:sz w:val="20"/>
+          <w:szCs w:val="20"/>
+        </w:rPr>
+        <w:t>Der Unterschied der Befehle liegt darin wohin beispielsweise 16Bit ein 32Bit Register geschrieben werden und wie mit den unberührten Bits verfahren wird.</w:t>
+      </w:r>
+    </w:p>
+    <w:p>
+      <w:pPr>
+        <w:pStyle w:val="Default"/>
+        <w:rPr>
+          <w:sz w:val="20"/>
+          <w:szCs w:val="20"/>
+        </w:rPr>
+      </w:pPr>
+    </w:p>
+    <w:p>
+      <w:pPr>
+        <w:pStyle w:val="Default"/>
+        <w:rPr>
+          <w:sz w:val="20"/>
+          <w:szCs w:val="20"/>
+        </w:rPr>
+      </w:pPr>
+      <w:r>
+        <w:rPr>
+          <w:sz w:val="20"/>
+          <w:szCs w:val="20"/>
+        </w:rPr>
+        <w:t xml:space="preserve">e) Was bewirkt die folgende Befehlssequenz? </w:t>
+      </w:r>
+    </w:p>
+    <w:p>
+      <w:pPr>
+        <w:pStyle w:val="Default"/>
+        <w:rPr>
+          <w:sz w:val="20"/>
+          <w:szCs w:val="20"/>
+        </w:rPr>
+      </w:pPr>
+    </w:p>
+    <w:p>
+      <w:pPr>
+        <w:pStyle w:val="Default"/>
+        <w:rPr>
+          <w:sz w:val="20"/>
+          <w:szCs w:val="20"/>
           <w:lang w:val="en-US"/>
         </w:rPr>
       </w:pPr>
-    </w:p>
-    <w:p>
-      <w:pPr>
-        <w:pStyle w:val="Default"/>
+      <w:r>
         <w:rPr>
           <w:sz w:val="20"/>
           <w:szCs w:val="20"/>
           <w:lang w:val="en-US"/>
         </w:rPr>
-      </w:pPr>
-    </w:p>
-    <w:p>
-      <w:pPr>
-        <w:pStyle w:val="Default"/>
+        <w:t>P1.H = 0xFFF</w:t>
+      </w:r>
+      <w:r>
         <w:rPr>
           <w:sz w:val="20"/>
           <w:szCs w:val="20"/>
           <w:lang w:val="en-US"/>
         </w:rPr>
-      </w:pPr>
-    </w:p>
-    <w:p>
-      <w:pPr>
-        <w:pStyle w:val="Default"/>
-        <w:rPr>
-          <w:sz w:val="20"/>
-          <w:szCs w:val="20"/>
-        </w:rPr>
-      </w:pPr>
-      <w:r>
-        <w:rPr>
-          <w:sz w:val="20"/>
-          <w:szCs w:val="20"/>
-        </w:rPr>
-        <w:t xml:space="preserve">d) Erläutern Sie den Unterschied zwischen den folgenden indirekten Ladebefehlen: </w:t>
-      </w:r>
-    </w:p>
-    <w:p>
-      <w:pPr>
-        <w:pStyle w:val="Default"/>
-        <w:rPr>
-          <w:sz w:val="20"/>
-          <w:szCs w:val="20"/>
-        </w:rPr>
-      </w:pPr>
-      <w:r>
-        <w:rPr>
-          <w:sz w:val="20"/>
-          <w:szCs w:val="20"/>
-        </w:rPr>
-        <w:t xml:space="preserve">R4 = W[P0] (Z); R4 = W[P0] (X); R4.H = W[P0]; R4.L = W[P0]; </w:t>
-      </w:r>
-    </w:p>
-    <w:p>
-      <w:pPr>
-        <w:pStyle w:val="Default"/>
-        <w:rPr>
-          <w:sz w:val="20"/>
-          <w:szCs w:val="20"/>
-        </w:rPr>
-      </w:pPr>
-    </w:p>
-    <w:p>
-      <w:pPr>
-        <w:pStyle w:val="Default"/>
-        <w:rPr>
-          <w:sz w:val="20"/>
-          <w:szCs w:val="20"/>
-        </w:rPr>
-      </w:pPr>
-    </w:p>
-    <w:p>
-      <w:pPr>
-        <w:pStyle w:val="Default"/>
-        <w:rPr>
-          <w:sz w:val="20"/>
-          <w:szCs w:val="20"/>
-        </w:rPr>
-      </w:pPr>
-    </w:p>
-    <w:p>
-      <w:pPr>
-        <w:pStyle w:val="Default"/>
-        <w:rPr>
-          <w:sz w:val="20"/>
-          <w:szCs w:val="20"/>
-        </w:rPr>
-      </w:pPr>
-      <w:r>
-        <w:rPr>
-          <w:sz w:val="20"/>
-          <w:szCs w:val="20"/>
-        </w:rPr>
-        <w:t xml:space="preserve">e) Was bewirkt die folgende Befehlssequenz? </w:t>
-      </w:r>
-    </w:p>
-    <w:p>
-      <w:pPr>
-        <w:pStyle w:val="Default"/>
-        <w:rPr>
-          <w:sz w:val="20"/>
-          <w:szCs w:val="20"/>
-        </w:rPr>
-      </w:pPr>
-    </w:p>
-    <w:p>
-      <w:pPr>
-        <w:pStyle w:val="Default"/>
+        <w:t xml:space="preserve">F; P1.L = 0x0010; R7.H = </w:t>
+      </w:r>
+      <w:proofErr w:type="gramStart"/>
+      <w:r>
         <w:rPr>
           <w:sz w:val="20"/>
           <w:szCs w:val="20"/>
           <w:lang w:val="en-US"/>
         </w:rPr>
-      </w:pPr>
+        <w:t>W[</w:t>
+      </w:r>
+      <w:proofErr w:type="gramEnd"/>
       <w:r>
         <w:rPr>
           <w:sz w:val="20"/>
           <w:szCs w:val="20"/>
           <w:lang w:val="en-US"/>
         </w:rPr>
-        <w:t xml:space="preserve">P1.H = 0xFFFF; P1.L = 0x0010; R7.H = </w:t>
-      </w:r>
-      <w:proofErr w:type="gramStart"/>
-      <w:r>
+        <w:t>P1];</w:t>
+      </w:r>
+    </w:p>
+    <w:p>
+      <w:pPr>
+        <w:pStyle w:val="Default"/>
+        <w:rPr>
+          <w:sz w:val="20"/>
+          <w:szCs w:val="20"/>
+        </w:rPr>
+      </w:pPr>
+      <w:r>
+        <w:rPr>
+          <w:sz w:val="20"/>
+          <w:szCs w:val="20"/>
+        </w:rPr>
+        <w:t xml:space="preserve">Schreibt 16 Einsen in die höheren 16Bit und </w:t>
+      </w:r>
+      <w:r>
+        <w:rPr>
+          <w:sz w:val="20"/>
+          <w:szCs w:val="20"/>
+        </w:rPr>
+        <w:t>0000000000010000</w:t>
+      </w:r>
+      <w:r>
+        <w:rPr>
+          <w:sz w:val="20"/>
+          <w:szCs w:val="20"/>
+        </w:rPr>
+        <w:t xml:space="preserve"> in die unteren 16Bit von P1.</w:t>
+      </w:r>
+    </w:p>
+    <w:p>
+      <w:pPr>
+        <w:pStyle w:val="Default"/>
+        <w:rPr>
+          <w:sz w:val="20"/>
+          <w:szCs w:val="20"/>
+        </w:rPr>
+      </w:pPr>
+      <w:r>
+        <w:rPr>
+          <w:sz w:val="20"/>
+          <w:szCs w:val="20"/>
+        </w:rPr>
+        <w:t xml:space="preserve">Anschließend wird der Inhalt der Speicherstelle auf die P1 </w:t>
+      </w:r>
+      <w:r>
+        <w:rPr>
+          <w:sz w:val="20"/>
+          <w:szCs w:val="20"/>
+        </w:rPr>
+        <w:t>(16Bit) in die höheren 16Bit von R7 geschrieben.</w:t>
+      </w:r>
+    </w:p>
+    <w:p>
+      <w:pPr>
+        <w:pStyle w:val="Default"/>
+        <w:rPr>
+          <w:sz w:val="20"/>
+          <w:szCs w:val="20"/>
+        </w:rPr>
+      </w:pPr>
+    </w:p>
+    <w:p>
+      <w:pPr>
+        <w:pStyle w:val="Default"/>
         <w:rPr>
           <w:sz w:val="20"/>
           <w:szCs w:val="20"/>
           <w:lang w:val="en-US"/>
         </w:rPr>
-        <w:t>W[</w:t>
-      </w:r>
-      <w:proofErr w:type="gramEnd"/>
+      </w:pPr>
       <w:r>
         <w:rPr>
           <w:sz w:val="20"/>
           <w:szCs w:val="20"/>
           <w:lang w:val="en-US"/>
         </w:rPr>
-        <w:t xml:space="preserve">P1]; </w:t>
-      </w:r>
-    </w:p>
-    <w:p>
-      <w:pPr>
-        <w:pStyle w:val="Default"/>
-        <w:rPr>
-          <w:sz w:val="20"/>
-          <w:szCs w:val="20"/>
-          <w:lang w:val="en-US"/>
-        </w:rPr>
-      </w:pPr>
-      <w:r>
-        <w:rPr>
-          <w:sz w:val="20"/>
-          <w:szCs w:val="20"/>
-          <w:lang w:val="en-US"/>
-        </w:rPr>
         <w:t xml:space="preserve">P1.H = 0xFFFF; P1.L = 0x0000; [P1] = R7; </w:t>
       </w:r>
     </w:p>
@@ -2918,27 +3545,52 @@
         <w:rPr>
           <w:sz w:val="20"/>
           <w:szCs w:val="20"/>
-          <w:lang w:val="en-US"/>
-        </w:rPr>
-      </w:pPr>
-    </w:p>
-    <w:p>
-      <w:pPr>
-        <w:pStyle w:val="Default"/>
-        <w:rPr>
-          <w:sz w:val="20"/>
-          <w:szCs w:val="20"/>
-          <w:lang w:val="en-US"/>
-        </w:rPr>
-      </w:pPr>
-    </w:p>
-    <w:p>
-      <w:pPr>
-        <w:pStyle w:val="Default"/>
-        <w:rPr>
-          <w:sz w:val="20"/>
-          <w:szCs w:val="20"/>
-          <w:lang w:val="en-US"/>
+        </w:rPr>
+      </w:pPr>
+      <w:r>
+        <w:rPr>
+          <w:sz w:val="20"/>
+          <w:szCs w:val="20"/>
+        </w:rPr>
+        <w:t xml:space="preserve">Schreibt 16 Einsen in die höheren 16Bit und </w:t>
+      </w:r>
+      <w:r>
+        <w:rPr>
+          <w:sz w:val="20"/>
+          <w:szCs w:val="20"/>
+        </w:rPr>
+        <w:t>16 Nullen</w:t>
+      </w:r>
+      <w:r>
+        <w:rPr>
+          <w:sz w:val="20"/>
+          <w:szCs w:val="20"/>
+        </w:rPr>
+        <w:t xml:space="preserve"> in die unteren 16Bit von P1.</w:t>
+      </w:r>
+    </w:p>
+    <w:p>
+      <w:pPr>
+        <w:pStyle w:val="Default"/>
+        <w:rPr>
+          <w:sz w:val="20"/>
+          <w:szCs w:val="20"/>
+        </w:rPr>
+      </w:pPr>
+      <w:r>
+        <w:rPr>
+          <w:sz w:val="20"/>
+          <w:szCs w:val="20"/>
+        </w:rPr>
+        <w:t>Anschließend wird der Inhalt von R7 in die Speicherstelle auf die P1 zeigt geschrieben.</w:t>
+      </w:r>
+    </w:p>
+    <w:p>
+      <w:pPr>
+        <w:pStyle w:val="Default"/>
+        <w:rPr>
+          <w:sz w:val="20"/>
+          <w:szCs w:val="20"/>
         </w:rPr>
       </w:pPr>
     </w:p>
@@ -2980,22 +3632,78 @@
           <w:sz w:val="20"/>
           <w:szCs w:val="20"/>
         </w:rPr>
-        <w:t>R5 = [P0]; R5 = [P0++]; R5 = [P0 + 2];</w:t>
-      </w:r>
-    </w:p>
-    <w:p>
-      <w:pPr>
-        <w:pStyle w:val="Default"/>
-        <w:rPr>
-          <w:sz w:val="20"/>
-          <w:szCs w:val="20"/>
-        </w:rPr>
-      </w:pPr>
-    </w:p>
-    <w:p>
-      <w:pPr>
-        <w:pStyle w:val="Default"/>
-      </w:pPr>
+        <w:t xml:space="preserve">R5 = [P0]; </w:t>
+      </w:r>
+      <w:r>
+        <w:rPr>
+          <w:sz w:val="20"/>
+          <w:szCs w:val="20"/>
+        </w:rPr>
+        <w:t>Schreibe Inhalt der Speicherstelle auf die P0 zeigt nach R5</w:t>
+      </w:r>
+    </w:p>
+    <w:p>
+      <w:pPr>
+        <w:pStyle w:val="Default"/>
+        <w:rPr>
+          <w:sz w:val="20"/>
+          <w:szCs w:val="20"/>
+        </w:rPr>
+      </w:pPr>
+      <w:r>
+        <w:rPr>
+          <w:sz w:val="20"/>
+          <w:szCs w:val="20"/>
+        </w:rPr>
+        <w:t>R5 = [P0++];</w:t>
+      </w:r>
+      <w:r>
+        <w:rPr>
+          <w:sz w:val="20"/>
+          <w:szCs w:val="20"/>
+        </w:rPr>
+        <w:t xml:space="preserve"> Wie davor, danach wird P0 um 4 Inkrementiert</w:t>
+      </w:r>
+    </w:p>
+    <w:p>
+      <w:pPr>
+        <w:pStyle w:val="Default"/>
+        <w:rPr>
+          <w:sz w:val="20"/>
+          <w:szCs w:val="20"/>
+        </w:rPr>
+      </w:pPr>
+      <w:r>
+        <w:rPr>
+          <w:sz w:val="20"/>
+          <w:szCs w:val="20"/>
+        </w:rPr>
+        <w:t>R5 = [P0 + 2];</w:t>
+      </w:r>
+      <w:r>
+        <w:rPr>
+          <w:sz w:val="20"/>
+          <w:szCs w:val="20"/>
+        </w:rPr>
+        <w:t xml:space="preserve"> Lädt 32Bit Wert der Speicherstelle die 2Byte nach der in P0 gespeicherten Adresse liegt.</w:t>
+      </w:r>
+    </w:p>
+    <w:p>
+      <w:pPr>
+        <w:rPr>
+          <w:rFonts w:ascii="Arial" w:hAnsi="Arial" w:cs="Arial"/>
+          <w:color w:val="000000"/>
+          <w:sz w:val="20"/>
+          <w:szCs w:val="20"/>
+        </w:rPr>
+      </w:pPr>
+      <w:r>
+        <w:rPr>
+          <w:sz w:val="20"/>
+          <w:szCs w:val="20"/>
+        </w:rPr>
+        <w:br w:type="page"/>
+      </w:r>
     </w:p>
     <w:p>
       <w:pPr>
@@ -3012,6 +3720,7 @@
           <w:sz w:val="22"/>
           <w:szCs w:val="20"/>
         </w:rPr>
+        <w:lastRenderedPageBreak/>
         <w:t>1.7 Aufgabe</w:t>
       </w:r>
     </w:p>
@@ -3101,6 +3810,137 @@
           <w:szCs w:val="20"/>
         </w:rPr>
       </w:pPr>
+      <w:r>
+        <w:rPr>
+          <w:sz w:val="20"/>
+          <w:szCs w:val="20"/>
+        </w:rPr>
+        <w:t xml:space="preserve">Bei einem arithmetischen </w:t>
+      </w:r>
+      <w:proofErr w:type="spellStart"/>
+      <w:r>
+        <w:rPr>
+          <w:sz w:val="20"/>
+          <w:szCs w:val="20"/>
+        </w:rPr>
+        <w:t>Shift</w:t>
+      </w:r>
+      <w:proofErr w:type="spellEnd"/>
+      <w:r>
+        <w:rPr>
+          <w:sz w:val="20"/>
+          <w:szCs w:val="20"/>
+        </w:rPr>
+        <w:t xml:space="preserve"> wird das ursprüngliche Vorzeichen des Registerinhalts beibehalten.</w:t>
+      </w:r>
+    </w:p>
+    <w:p>
+      <w:pPr>
+        <w:pStyle w:val="Default"/>
+        <w:rPr>
+          <w:sz w:val="20"/>
+          <w:szCs w:val="20"/>
+        </w:rPr>
+      </w:pPr>
+      <w:r>
+        <w:rPr>
+          <w:sz w:val="20"/>
+          <w:szCs w:val="20"/>
+        </w:rPr>
+        <w:t xml:space="preserve">Bei einem logischen </w:t>
+      </w:r>
+      <w:proofErr w:type="spellStart"/>
+      <w:r>
+        <w:rPr>
+          <w:sz w:val="20"/>
+          <w:szCs w:val="20"/>
+        </w:rPr>
+        <w:t>Shift</w:t>
+      </w:r>
+      <w:proofErr w:type="spellEnd"/>
+      <w:r>
+        <w:rPr>
+          <w:sz w:val="20"/>
+          <w:szCs w:val="20"/>
+        </w:rPr>
+        <w:t xml:space="preserve"> wird keine Rücksicht auf das Vorzeichen des Registerinhalts genommen.</w:t>
+      </w:r>
+    </w:p>
+    <w:p>
+      <w:pPr>
+        <w:pStyle w:val="Default"/>
+        <w:rPr>
+          <w:sz w:val="20"/>
+          <w:szCs w:val="20"/>
+        </w:rPr>
+      </w:pPr>
+      <w:r>
+        <w:rPr>
+          <w:sz w:val="20"/>
+          <w:szCs w:val="20"/>
+        </w:rPr>
+        <w:t>Be</w:t>
+      </w:r>
+      <w:r>
+        <w:rPr>
+          <w:sz w:val="20"/>
+          <w:szCs w:val="20"/>
+        </w:rPr>
+        <w:t>ispiel ar</w:t>
+      </w:r>
+      <w:r>
+        <w:rPr>
+          <w:sz w:val="20"/>
+          <w:szCs w:val="20"/>
+        </w:rPr>
+        <w:t>i</w:t>
+      </w:r>
+      <w:r>
+        <w:rPr>
+          <w:sz w:val="20"/>
+          <w:szCs w:val="20"/>
+        </w:rPr>
+        <w:t>t</w:t>
+      </w:r>
+      <w:r>
+        <w:rPr>
+          <w:sz w:val="20"/>
+          <w:szCs w:val="20"/>
+        </w:rPr>
+        <w:t xml:space="preserve">hmetischer </w:t>
+      </w:r>
+      <w:proofErr w:type="spellStart"/>
+      <w:r>
+        <w:rPr>
+          <w:sz w:val="20"/>
+          <w:szCs w:val="20"/>
+        </w:rPr>
+        <w:t>Rechtsshift</w:t>
+      </w:r>
+      <w:proofErr w:type="spellEnd"/>
+      <w:r>
+        <w:rPr>
+          <w:sz w:val="20"/>
+          <w:szCs w:val="20"/>
+        </w:rPr>
+        <w:t xml:space="preserve">  „&lt;&lt;&lt;“ und logischer </w:t>
+      </w:r>
+      <w:proofErr w:type="spellStart"/>
+      <w:r>
+        <w:rPr>
+          <w:sz w:val="20"/>
+          <w:szCs w:val="20"/>
+        </w:rPr>
+        <w:t>Rechtsshift</w:t>
+      </w:r>
+      <w:proofErr w:type="spellEnd"/>
+      <w:r>
+        <w:rPr>
+          <w:sz w:val="20"/>
+          <w:szCs w:val="20"/>
+        </w:rPr>
+        <w:t xml:space="preserve"> „&lt;&lt;“.</w:t>
+      </w:r>
     </w:p>
     <w:p>
       <w:pPr>
@@ -3160,6 +4000,140 @@
           <w:szCs w:val="20"/>
         </w:rPr>
       </w:pPr>
+      <w:r>
+        <w:rPr>
+          <w:sz w:val="20"/>
+          <w:szCs w:val="20"/>
+        </w:rPr>
+        <w:t xml:space="preserve">Solange kein Überlauf auftritt </w:t>
+      </w:r>
+      <w:proofErr w:type="gramStart"/>
+      <w:r>
+        <w:rPr>
+          <w:sz w:val="20"/>
+          <w:szCs w:val="20"/>
+        </w:rPr>
+        <w:t>entsprich</w:t>
+      </w:r>
+      <w:r>
+        <w:rPr>
+          <w:sz w:val="20"/>
+          <w:szCs w:val="20"/>
+        </w:rPr>
+        <w:t>t</w:t>
+      </w:r>
+      <w:proofErr w:type="gramEnd"/>
+      <w:r>
+        <w:rPr>
+          <w:sz w:val="20"/>
+          <w:szCs w:val="20"/>
+        </w:rPr>
+        <w:t xml:space="preserve"> ein </w:t>
+      </w:r>
+      <w:proofErr w:type="spellStart"/>
+      <w:r>
+        <w:rPr>
+          <w:sz w:val="20"/>
+          <w:szCs w:val="20"/>
+        </w:rPr>
+        <w:t>Shift</w:t>
+      </w:r>
+      <w:proofErr w:type="spellEnd"/>
+      <w:r>
+        <w:rPr>
+          <w:sz w:val="20"/>
+          <w:szCs w:val="20"/>
+        </w:rPr>
+        <w:t xml:space="preserve"> nach Rechts </w:t>
+      </w:r>
+      <w:r>
+        <w:rPr>
+          <w:sz w:val="20"/>
+          <w:szCs w:val="20"/>
+        </w:rPr>
+        <w:t xml:space="preserve">einer Halbierung des Wertes und ein </w:t>
+      </w:r>
+      <w:proofErr w:type="spellStart"/>
+      <w:r>
+        <w:rPr>
+          <w:sz w:val="20"/>
+          <w:szCs w:val="20"/>
+        </w:rPr>
+        <w:t>Shift</w:t>
+      </w:r>
+      <w:proofErr w:type="spellEnd"/>
+      <w:r>
+        <w:rPr>
+          <w:sz w:val="20"/>
+          <w:szCs w:val="20"/>
+        </w:rPr>
+        <w:t xml:space="preserve"> nach Links einer Verdopplung des Wertes.</w:t>
+      </w:r>
+    </w:p>
+    <w:p>
+      <w:pPr>
+        <w:pStyle w:val="Default"/>
+        <w:rPr>
+          <w:sz w:val="20"/>
+          <w:szCs w:val="20"/>
+        </w:rPr>
+      </w:pPr>
+      <w:r>
+        <w:rPr>
+          <w:sz w:val="20"/>
+          <w:szCs w:val="20"/>
+        </w:rPr>
+        <w:t xml:space="preserve">R0.L=R0.L&gt;&gt;1; </w:t>
+      </w:r>
+      <w:r>
+        <w:rPr>
+          <w:sz w:val="20"/>
+          <w:szCs w:val="20"/>
+        </w:rPr>
+        <w:t>R0</w:t>
+      </w:r>
+      <w:r>
+        <w:rPr>
+          <w:sz w:val="20"/>
+          <w:szCs w:val="20"/>
+        </w:rPr>
+        <w:t>.L</w:t>
+      </w:r>
+      <w:r>
+        <w:rPr>
+          <w:sz w:val="20"/>
+          <w:szCs w:val="20"/>
+        </w:rPr>
+        <w:t>=R0</w:t>
+      </w:r>
+      <w:r>
+        <w:rPr>
+          <w:sz w:val="20"/>
+          <w:szCs w:val="20"/>
+        </w:rPr>
+        <w:t>.L</w:t>
+      </w:r>
+      <w:r>
+        <w:rPr>
+          <w:sz w:val="20"/>
+          <w:szCs w:val="20"/>
+        </w:rPr>
+        <w:t>&lt;&lt;</w:t>
+      </w:r>
+      <w:r>
+        <w:rPr>
+          <w:sz w:val="20"/>
+          <w:szCs w:val="20"/>
+        </w:rPr>
+        <w:t>1</w:t>
+      </w:r>
+      <w:r>
+        <w:rPr>
+          <w:sz w:val="20"/>
+          <w:szCs w:val="20"/>
+        </w:rPr>
+        <w:t>;</w:t>
+      </w:r>
     </w:p>
     <w:p>
       <w:pPr>
@@ -3219,6 +4193,82 @@
           <w:szCs w:val="20"/>
         </w:rPr>
       </w:pPr>
+      <w:r>
+        <w:rPr>
+          <w:sz w:val="20"/>
+          <w:szCs w:val="20"/>
+        </w:rPr>
+        <w:t xml:space="preserve">Mit einen arithmetischen Rechts- beziehungsweise </w:t>
+      </w:r>
+      <w:proofErr w:type="spellStart"/>
+      <w:r>
+        <w:rPr>
+          <w:sz w:val="20"/>
+          <w:szCs w:val="20"/>
+        </w:rPr>
+        <w:t>Linksshift</w:t>
+      </w:r>
+      <w:proofErr w:type="spellEnd"/>
+      <w:r>
+        <w:rPr>
+          <w:sz w:val="20"/>
+          <w:szCs w:val="20"/>
+        </w:rPr>
+        <w:t xml:space="preserve">. </w:t>
+      </w:r>
+    </w:p>
+    <w:p>
+      <w:pPr>
+        <w:pStyle w:val="Default"/>
+        <w:rPr>
+          <w:sz w:val="20"/>
+          <w:szCs w:val="20"/>
+        </w:rPr>
+      </w:pPr>
+      <w:r>
+        <w:rPr>
+          <w:sz w:val="20"/>
+          <w:szCs w:val="20"/>
+        </w:rPr>
+        <w:t>R0.L=R0.L&gt;&gt;&gt;1;</w:t>
+      </w:r>
+      <w:r>
+        <w:rPr>
+          <w:sz w:val="20"/>
+          <w:szCs w:val="20"/>
+        </w:rPr>
+        <w:t xml:space="preserve"> Freiwerdende Bits werden mit Vorzeichenbits aufgefüllt (Halbieren)</w:t>
+      </w:r>
+    </w:p>
+    <w:p>
+      <w:pPr>
+        <w:pStyle w:val="Default"/>
+        <w:rPr>
+          <w:sz w:val="20"/>
+          <w:szCs w:val="20"/>
+        </w:rPr>
+      </w:pPr>
+      <w:r>
+        <w:rPr>
+          <w:sz w:val="20"/>
+          <w:szCs w:val="20"/>
+        </w:rPr>
+        <w:t>R0.L=R0.L&lt;&lt;</w:t>
+      </w:r>
+      <w:r>
+        <w:rPr>
+          <w:sz w:val="20"/>
+          <w:szCs w:val="20"/>
+        </w:rPr>
+        <w:t>1;</w:t>
+      </w:r>
+      <w:r>
+        <w:rPr>
+          <w:sz w:val="20"/>
+          <w:szCs w:val="20"/>
+        </w:rPr>
+        <w:t xml:space="preserve"> (Verdoppeln)</w:t>
+      </w:r>
     </w:p>
     <w:p>
       <w:pPr>
@@ -3251,6 +4301,179 @@
         <w:rPr>
           <w:sz w:val="20"/>
           <w:szCs w:val="20"/>
+        </w:rPr>
+      </w:pPr>
+      <w:r>
+        <w:rPr>
+          <w:sz w:val="20"/>
+          <w:szCs w:val="20"/>
+        </w:rPr>
+        <w:t xml:space="preserve">R2.L = R1.L &lt;&lt; 2; </w:t>
+      </w:r>
+      <w:r>
+        <w:rPr>
+          <w:sz w:val="20"/>
+          <w:szCs w:val="20"/>
+        </w:rPr>
+        <w:t xml:space="preserve">Multiplikation mit 4. </w:t>
+      </w:r>
+      <w:r>
+        <w:rPr>
+          <w:sz w:val="20"/>
+          <w:szCs w:val="20"/>
+        </w:rPr>
+        <w:t>(</w:t>
+      </w:r>
+      <w:r>
+        <w:rPr>
+          <w:sz w:val="20"/>
+          <w:szCs w:val="20"/>
+        </w:rPr>
+        <w:t>-25536</w:t>
+      </w:r>
+      <w:r>
+        <w:rPr>
+          <w:sz w:val="20"/>
+          <w:szCs w:val="20"/>
+        </w:rPr>
+        <w:t xml:space="preserve"> bzw. 0x9C40)</w:t>
+      </w:r>
+      <w:r>
+        <w:rPr>
+          <w:sz w:val="20"/>
+          <w:szCs w:val="20"/>
+        </w:rPr>
+        <w:t xml:space="preserve"> logisch</w:t>
+      </w:r>
+    </w:p>
+    <w:p>
+      <w:pPr>
+        <w:pStyle w:val="Default"/>
+        <w:rPr>
+          <w:sz w:val="20"/>
+          <w:szCs w:val="20"/>
+        </w:rPr>
+      </w:pPr>
+      <w:r>
+        <w:rPr>
+          <w:sz w:val="20"/>
+          <w:szCs w:val="20"/>
+        </w:rPr>
+        <w:t>R2.L = R1.L &lt;&lt; 2 (S);</w:t>
+      </w:r>
+      <w:r>
+        <w:rPr>
+          <w:sz w:val="20"/>
+          <w:szCs w:val="20"/>
+        </w:rPr>
+        <w:t xml:space="preserve"> </w:t>
+      </w:r>
+      <w:r>
+        <w:rPr>
+          <w:sz w:val="20"/>
+          <w:szCs w:val="20"/>
+        </w:rPr>
+        <w:t xml:space="preserve">Multiplikation mit 4. </w:t>
+      </w:r>
+      <w:r>
+        <w:rPr>
+          <w:sz w:val="20"/>
+          <w:szCs w:val="20"/>
+        </w:rPr>
+        <w:t>(</w:t>
+      </w:r>
+      <w:r>
+        <w:rPr>
+          <w:sz w:val="20"/>
+          <w:szCs w:val="20"/>
+        </w:rPr>
+        <w:t>40000</w:t>
+      </w:r>
+      <w:r>
+        <w:rPr>
+          <w:sz w:val="20"/>
+          <w:szCs w:val="20"/>
+        </w:rPr>
+        <w:t xml:space="preserve"> bzw. 0x9C40) </w:t>
+      </w:r>
+      <w:r>
+        <w:rPr>
+          <w:sz w:val="20"/>
+          <w:szCs w:val="20"/>
+        </w:rPr>
+        <w:t>arithmetisch</w:t>
+      </w:r>
+    </w:p>
+    <w:p>
+      <w:pPr>
+        <w:pStyle w:val="Default"/>
+        <w:rPr>
+          <w:sz w:val="20"/>
+          <w:szCs w:val="20"/>
+        </w:rPr>
+      </w:pPr>
+    </w:p>
+    <w:p>
+      <w:pPr>
+        <w:pStyle w:val="Default"/>
+        <w:rPr>
+          <w:sz w:val="20"/>
+          <w:szCs w:val="20"/>
+        </w:rPr>
+      </w:pPr>
+      <w:r>
+        <w:rPr>
+          <w:sz w:val="20"/>
+          <w:szCs w:val="20"/>
+        </w:rPr>
+        <w:t xml:space="preserve">e) Im 16-Bit-Register R1.L stehe der Wert -10000 = 0xD8F0. Welcher Wert (dezimal bzw. hexadezimal) steht jeweils in dem Register R2.L nach den Befehlen </w:t>
+      </w:r>
+    </w:p>
+    <w:p>
+      <w:pPr>
+        <w:pStyle w:val="Default"/>
+        <w:rPr>
+          <w:sz w:val="20"/>
+          <w:szCs w:val="20"/>
+        </w:rPr>
+      </w:pPr>
+    </w:p>
+    <w:p>
+      <w:pPr>
+        <w:pStyle w:val="Default"/>
+        <w:rPr>
+          <w:sz w:val="20"/>
+          <w:szCs w:val="20"/>
+        </w:rPr>
+      </w:pPr>
+      <w:r>
+        <w:rPr>
+          <w:sz w:val="20"/>
+          <w:szCs w:val="20"/>
+        </w:rPr>
+        <w:t xml:space="preserve">R2.L = R1.L &lt;&lt; 2; </w:t>
+      </w:r>
+      <w:r>
+        <w:rPr>
+          <w:sz w:val="20"/>
+          <w:szCs w:val="20"/>
+        </w:rPr>
+        <w:t>(25536 bzw. 0x63C0)</w:t>
+      </w:r>
+      <w:r>
+        <w:rPr>
+          <w:sz w:val="20"/>
+          <w:szCs w:val="20"/>
+        </w:rPr>
+        <w:t xml:space="preserve"> logisch</w:t>
+      </w:r>
+    </w:p>
+    <w:p>
+      <w:pPr>
+        <w:pStyle w:val="Default"/>
+        <w:rPr>
+          <w:sz w:val="20"/>
+          <w:szCs w:val="20"/>
           <w:lang w:val="en-US"/>
         </w:rPr>
       </w:pPr>
@@ -3260,15 +4483,31 @@
           <w:szCs w:val="20"/>
           <w:lang w:val="en-US"/>
         </w:rPr>
-        <w:t xml:space="preserve">R2.L = R1.L &lt;&lt; 2; </w:t>
-      </w:r>
-      <w:proofErr w:type="spellStart"/>
+        <w:t>R2.L = R1.L &lt;&lt; 2 (S);</w:t>
+      </w:r>
       <w:r>
         <w:rPr>
           <w:sz w:val="20"/>
           <w:szCs w:val="20"/>
           <w:lang w:val="en-US"/>
         </w:rPr>
+        <w:t xml:space="preserve"> (</w:t>
+      </w:r>
+      <w:r>
+        <w:rPr>
+          <w:sz w:val="20"/>
+          <w:szCs w:val="20"/>
+          <w:lang w:val="en-US"/>
+        </w:rPr>
+        <w:t xml:space="preserve">-40000 </w:t>
+      </w:r>
+      <w:proofErr w:type="spellStart"/>
+      <w:r>
+        <w:rPr>
+          <w:sz w:val="20"/>
+          <w:szCs w:val="20"/>
+          <w:lang w:val="en-US"/>
+        </w:rPr>
         <w:t>bzw</w:t>
       </w:r>
       <w:proofErr w:type="spellEnd"/>
@@ -3278,98 +4517,7 @@
           <w:szCs w:val="20"/>
           <w:lang w:val="en-US"/>
         </w:rPr>
-        <w:t xml:space="preserve">. R2.L = R1.L &lt;&lt; 2 (S); </w:t>
-      </w:r>
-    </w:p>
-    <w:p>
-      <w:pPr>
-        <w:pStyle w:val="Default"/>
-        <w:rPr>
-          <w:sz w:val="20"/>
-          <w:szCs w:val="20"/>
-          <w:lang w:val="en-US"/>
-        </w:rPr>
-      </w:pPr>
-    </w:p>
-    <w:p>
-      <w:pPr>
-        <w:pStyle w:val="Default"/>
-        <w:rPr>
-          <w:sz w:val="20"/>
-          <w:szCs w:val="20"/>
-          <w:lang w:val="en-US"/>
-        </w:rPr>
-      </w:pPr>
-    </w:p>
-    <w:p>
-      <w:pPr>
-        <w:pStyle w:val="Default"/>
-        <w:rPr>
-          <w:sz w:val="20"/>
-          <w:szCs w:val="20"/>
-          <w:lang w:val="en-US"/>
-        </w:rPr>
-      </w:pPr>
-    </w:p>
-    <w:p>
-      <w:pPr>
-        <w:pStyle w:val="Default"/>
-        <w:rPr>
-          <w:sz w:val="20"/>
-          <w:szCs w:val="20"/>
-        </w:rPr>
-      </w:pPr>
-      <w:r>
-        <w:rPr>
-          <w:sz w:val="20"/>
-          <w:szCs w:val="20"/>
-        </w:rPr>
-        <w:t xml:space="preserve">e) Im 16-Bit-Register R1.L stehe der Wert -10000 = 0xD8F0. Welcher Wert (dezimal bzw. hexadezimal) steht jeweils in dem Register R2.L nach den Befehlen </w:t>
-      </w:r>
-    </w:p>
-    <w:p>
-      <w:pPr>
-        <w:pStyle w:val="Default"/>
-        <w:rPr>
-          <w:sz w:val="20"/>
-          <w:szCs w:val="20"/>
-        </w:rPr>
-      </w:pPr>
-    </w:p>
-    <w:p>
-      <w:pPr>
-        <w:pStyle w:val="Default"/>
-        <w:rPr>
-          <w:sz w:val="20"/>
-          <w:szCs w:val="20"/>
-          <w:lang w:val="en-US"/>
-        </w:rPr>
-      </w:pPr>
-      <w:r>
-        <w:rPr>
-          <w:sz w:val="20"/>
-          <w:szCs w:val="20"/>
-          <w:lang w:val="en-US"/>
-        </w:rPr>
-        <w:t xml:space="preserve">R2.L = R1.L &lt;&lt; 2; </w:t>
-      </w:r>
-      <w:proofErr w:type="spellStart"/>
-      <w:r>
-        <w:rPr>
-          <w:sz w:val="20"/>
-          <w:szCs w:val="20"/>
-          <w:lang w:val="en-US"/>
-        </w:rPr>
-        <w:t>bzw</w:t>
-      </w:r>
-      <w:proofErr w:type="spellEnd"/>
-      <w:r>
-        <w:rPr>
-          <w:sz w:val="20"/>
-          <w:szCs w:val="20"/>
-          <w:lang w:val="en-US"/>
-        </w:rPr>
-        <w:t>. R2.L = R1.L &lt;&lt; 2 (S);</w:t>
+        <w:t>. 0x63C0) arithmetisch</w:t>
       </w:r>
     </w:p>
     <w:sectPr>
@@ -3611,6 +4759,119 @@
     </w:lvl>
   </w:abstractNum>
   <w:abstractNum w:abstractNumId="2">
+    <w:nsid w:val="34AC561A"/>
+    <w:multiLevelType w:val="hybridMultilevel"/>
+    <w:tmpl w:val="D272EB62"/>
+    <w:lvl w:ilvl="0" w:tplc="04070001">
+      <w:start w:val="1"/>
+      <w:numFmt w:val="bullet"/>
+      <w:lvlText w:val=""/>
+      <w:lvlJc w:val="left"/>
+      <w:pPr>
+        <w:ind w:left="720" w:hanging="360"/>
+      </w:pPr>
+      <w:rPr>
+        <w:rFonts w:ascii="Symbol" w:hAnsi="Symbol" w:hint="default"/>
+      </w:rPr>
+    </w:lvl>
+    <w:lvl w:ilvl="1" w:tplc="04070003" w:tentative="1">
+      <w:start w:val="1"/>
+      <w:numFmt w:val="bullet"/>
+      <w:lvlText w:val="o"/>
+      <w:lvlJc w:val="left"/>
+      <w:pPr>
+        <w:ind w:left="1440" w:hanging="360"/>
+      </w:pPr>
+      <w:rPr>
+        <w:rFonts w:ascii="Courier New" w:hAnsi="Courier New" w:cs="Courier New" w:hint="default"/>
+      </w:rPr>
+    </w:lvl>
+    <w:lvl w:ilvl="2" w:tplc="04070005" w:tentative="1">
+      <w:start w:val="1"/>
+      <w:numFmt w:val="bullet"/>
+      <w:lvlText w:val=""/>
+      <w:lvlJc w:val="left"/>
+      <w:pPr>
+        <w:ind w:left="2160" w:hanging="360"/>
+      </w:pPr>
+      <w:rPr>
+        <w:rFonts w:ascii="Wingdings" w:hAnsi="Wingdings" w:hint="default"/>
+      </w:rPr>
+    </w:lvl>
+    <w:lvl w:ilvl="3" w:tplc="04070001" w:tentative="1">
+      <w:start w:val="1"/>
+      <w:numFmt w:val="bullet"/>
+      <w:lvlText w:val=""/>
+      <w:lvlJc w:val="left"/>
+      <w:pPr>
+        <w:ind w:left="2880" w:hanging="360"/>
+      </w:pPr>
+      <w:rPr>
+        <w:rFonts w:ascii="Symbol" w:hAnsi="Symbol" w:hint="default"/>
+      </w:rPr>
+    </w:lvl>
+    <w:lvl w:ilvl="4" w:tplc="04070003" w:tentative="1">
+      <w:start w:val="1"/>
+      <w:numFmt w:val="bullet"/>
+      <w:lvlText w:val="o"/>
+      <w:lvlJc w:val="left"/>
+      <w:pPr>
+        <w:ind w:left="3600" w:hanging="360"/>
+      </w:pPr>
+      <w:rPr>
+        <w:rFonts w:ascii="Courier New" w:hAnsi="Courier New" w:cs="Courier New" w:hint="default"/>
+      </w:rPr>
+    </w:lvl>
+    <w:lvl w:ilvl="5" w:tplc="04070005" w:tentative="1">
+      <w:start w:val="1"/>
+      <w:numFmt w:val="bullet"/>
+      <w:lvlText w:val=""/>
+      <w:lvlJc w:val="left"/>
+      <w:pPr>
+        <w:ind w:left="4320" w:hanging="360"/>
+      </w:pPr>
+      <w:rPr>
+        <w:rFonts w:ascii="Wingdings" w:hAnsi="Wingdings" w:hint="default"/>
+      </w:rPr>
+    </w:lvl>
+    <w:lvl w:ilvl="6" w:tplc="04070001" w:tentative="1">
+      <w:start w:val="1"/>
+      <w:numFmt w:val="bullet"/>
+      <w:lvlText w:val=""/>
+      <w:lvlJc w:val="left"/>
+      <w:pPr>
+        <w:ind w:left="5040" w:hanging="360"/>
+      </w:pPr>
+      <w:rPr>
+        <w:rFonts w:ascii="Symbol" w:hAnsi="Symbol" w:hint="default"/>
+      </w:rPr>
+    </w:lvl>
+    <w:lvl w:ilvl="7" w:tplc="04070003" w:tentative="1">
+      <w:start w:val="1"/>
+      <w:numFmt w:val="bullet"/>
+      <w:lvlText w:val="o"/>
+      <w:lvlJc w:val="left"/>
+      <w:pPr>
+        <w:ind w:left="5760" w:hanging="360"/>
+      </w:pPr>
+      <w:rPr>
+        <w:rFonts w:ascii="Courier New" w:hAnsi="Courier New" w:cs="Courier New" w:hint="default"/>
+      </w:rPr>
+    </w:lvl>
+    <w:lvl w:ilvl="8" w:tplc="04070005" w:tentative="1">
+      <w:start w:val="1"/>
+      <w:numFmt w:val="bullet"/>
+      <w:lvlText w:val=""/>
+      <w:lvlJc w:val="left"/>
+      <w:pPr>
+        <w:ind w:left="6480" w:hanging="360"/>
+      </w:pPr>
+      <w:rPr>
+        <w:rFonts w:ascii="Wingdings" w:hAnsi="Wingdings" w:hint="default"/>
+      </w:rPr>
+    </w:lvl>
+  </w:abstractNum>
+  <w:abstractNum w:abstractNumId="3">
     <w:nsid w:val="3A52152E"/>
     <w:multiLevelType w:val="hybridMultilevel"/>
     <w:tmpl w:val="231073A8"/>
@@ -3699,7 +4960,120 @@
       </w:pPr>
     </w:lvl>
   </w:abstractNum>
-  <w:abstractNum w:abstractNumId="3">
+  <w:abstractNum w:abstractNumId="4">
+    <w:nsid w:val="4B2E65D1"/>
+    <w:multiLevelType w:val="hybridMultilevel"/>
+    <w:tmpl w:val="792C0E9C"/>
+    <w:lvl w:ilvl="0" w:tplc="04070001">
+      <w:start w:val="1"/>
+      <w:numFmt w:val="bullet"/>
+      <w:lvlText w:val=""/>
+      <w:lvlJc w:val="left"/>
+      <w:pPr>
+        <w:ind w:left="720" w:hanging="360"/>
+      </w:pPr>
+      <w:rPr>
+        <w:rFonts w:ascii="Symbol" w:hAnsi="Symbol" w:hint="default"/>
+      </w:rPr>
+    </w:lvl>
+    <w:lvl w:ilvl="1" w:tplc="04070003" w:tentative="1">
+      <w:start w:val="1"/>
+      <w:numFmt w:val="bullet"/>
+      <w:lvlText w:val="o"/>
+      <w:lvlJc w:val="left"/>
+      <w:pPr>
+        <w:ind w:left="1440" w:hanging="360"/>
+      </w:pPr>
+      <w:rPr>
+        <w:rFonts w:ascii="Courier New" w:hAnsi="Courier New" w:cs="Courier New" w:hint="default"/>
+      </w:rPr>
+    </w:lvl>
+    <w:lvl w:ilvl="2" w:tplc="04070005" w:tentative="1">
+      <w:start w:val="1"/>
+      <w:numFmt w:val="bullet"/>
+      <w:lvlText w:val=""/>
+      <w:lvlJc w:val="left"/>
+      <w:pPr>
+        <w:ind w:left="2160" w:hanging="360"/>
+      </w:pPr>
+      <w:rPr>
+        <w:rFonts w:ascii="Wingdings" w:hAnsi="Wingdings" w:hint="default"/>
+      </w:rPr>
+    </w:lvl>
+    <w:lvl w:ilvl="3" w:tplc="04070001" w:tentative="1">
+      <w:start w:val="1"/>
+      <w:numFmt w:val="bullet"/>
+      <w:lvlText w:val=""/>
+      <w:lvlJc w:val="left"/>
+      <w:pPr>
+        <w:ind w:left="2880" w:hanging="360"/>
+      </w:pPr>
+      <w:rPr>
+        <w:rFonts w:ascii="Symbol" w:hAnsi="Symbol" w:hint="default"/>
+      </w:rPr>
+    </w:lvl>
+    <w:lvl w:ilvl="4" w:tplc="04070003" w:tentative="1">
+      <w:start w:val="1"/>
+      <w:numFmt w:val="bullet"/>
+      <w:lvlText w:val="o"/>
+      <w:lvlJc w:val="left"/>
+      <w:pPr>
+        <w:ind w:left="3600" w:hanging="360"/>
+      </w:pPr>
+      <w:rPr>
+        <w:rFonts w:ascii="Courier New" w:hAnsi="Courier New" w:cs="Courier New" w:hint="default"/>
+      </w:rPr>
+    </w:lvl>
+    <w:lvl w:ilvl="5" w:tplc="04070005" w:tentative="1">
+      <w:start w:val="1"/>
+      <w:numFmt w:val="bullet"/>
+      <w:lvlText w:val=""/>
+      <w:lvlJc w:val="left"/>
+      <w:pPr>
+        <w:ind w:left="4320" w:hanging="360"/>
+      </w:pPr>
+      <w:rPr>
+        <w:rFonts w:ascii="Wingdings" w:hAnsi="Wingdings" w:hint="default"/>
+      </w:rPr>
+    </w:lvl>
+    <w:lvl w:ilvl="6" w:tplc="04070001" w:tentative="1">
+      <w:start w:val="1"/>
+      <w:numFmt w:val="bullet"/>
+      <w:lvlText w:val=""/>
+      <w:lvlJc w:val="left"/>
+      <w:pPr>
+        <w:ind w:left="5040" w:hanging="360"/>
+      </w:pPr>
+      <w:rPr>
+        <w:rFonts w:ascii="Symbol" w:hAnsi="Symbol" w:hint="default"/>
+      </w:rPr>
+    </w:lvl>
+    <w:lvl w:ilvl="7" w:tplc="04070003" w:tentative="1">
+      <w:start w:val="1"/>
+      <w:numFmt w:val="bullet"/>
+      <w:lvlText w:val="o"/>
+      <w:lvlJc w:val="left"/>
+      <w:pPr>
+        <w:ind w:left="5760" w:hanging="360"/>
+      </w:pPr>
+      <w:rPr>
+        <w:rFonts w:ascii="Courier New" w:hAnsi="Courier New" w:cs="Courier New" w:hint="default"/>
+      </w:rPr>
+    </w:lvl>
+    <w:lvl w:ilvl="8" w:tplc="04070005" w:tentative="1">
+      <w:start w:val="1"/>
+      <w:numFmt w:val="bullet"/>
+      <w:lvlText w:val=""/>
+      <w:lvlJc w:val="left"/>
+      <w:pPr>
+        <w:ind w:left="6480" w:hanging="360"/>
+      </w:pPr>
+      <w:rPr>
+        <w:rFonts w:ascii="Wingdings" w:hAnsi="Wingdings" w:hint="default"/>
+      </w:rPr>
+    </w:lvl>
+  </w:abstractNum>
+  <w:abstractNum w:abstractNumId="5">
     <w:nsid w:val="506F6971"/>
     <w:multiLevelType w:val="hybridMultilevel"/>
     <w:tmpl w:val="B6685B36"/>
@@ -3819,10 +5193,16 @@
     <w:abstractNumId w:val="1"/>
   </w:num>
   <w:num w:numId="3">
+    <w:abstractNumId w:val="5"/>
+  </w:num>
+  <w:num w:numId="4">
     <w:abstractNumId w:val="3"/>
   </w:num>
-  <w:num w:numId="4">
+  <w:num w:numId="5">
     <w:abstractNumId w:val="2"/>
+  </w:num>
+  <w:num w:numId="6">
+    <w:abstractNumId w:val="4"/>
   </w:num>
 </w:numbering>
 </file>

</xml_diff>

<commit_message>
Revert "Aufgaben 1.6 und 1.7 bearbeitet"
This reverts commit 100c70bcbfc25f22e12be13d9a4cc08d26f6b7b2.
</commit_message>
<xml_diff>
--- a/Lösungen/Vorbereitung/Aufgabe 1.docx
+++ b/Lösungen/Vorbereitung/Aufgabe 1.docx
@@ -2596,329 +2596,10 @@
           <w:szCs w:val="20"/>
         </w:rPr>
       </w:pPr>
-      <w:r>
-        <w:rPr>
-          <w:sz w:val="20"/>
-          <w:szCs w:val="20"/>
-        </w:rPr>
-        <w:t xml:space="preserve">Ein </w:t>
-      </w:r>
-      <w:proofErr w:type="spellStart"/>
-      <w:r>
-        <w:rPr>
-          <w:sz w:val="20"/>
-          <w:szCs w:val="20"/>
-        </w:rPr>
-        <w:t>immediate</w:t>
-      </w:r>
-      <w:proofErr w:type="spellEnd"/>
-      <w:r>
-        <w:rPr>
-          <w:sz w:val="20"/>
-          <w:szCs w:val="20"/>
-        </w:rPr>
-        <w:t xml:space="preserve"> </w:t>
-      </w:r>
-      <w:proofErr w:type="spellStart"/>
-      <w:r>
-        <w:rPr>
-          <w:sz w:val="20"/>
-          <w:szCs w:val="20"/>
-        </w:rPr>
-        <w:t>Load</w:t>
-      </w:r>
-      <w:proofErr w:type="spellEnd"/>
-      <w:r>
-        <w:rPr>
-          <w:sz w:val="20"/>
-          <w:szCs w:val="20"/>
-        </w:rPr>
-        <w:t xml:space="preserve"> lädt Konstanten direkt aus dem Programmcode in ein Register des DSP Kerns.</w:t>
-      </w:r>
-    </w:p>
-    <w:p>
-      <w:pPr>
-        <w:pStyle w:val="Default"/>
-        <w:rPr>
-          <w:sz w:val="20"/>
-          <w:szCs w:val="20"/>
-        </w:rPr>
-      </w:pPr>
-      <w:r>
-        <w:rPr>
-          <w:sz w:val="20"/>
-          <w:szCs w:val="20"/>
-        </w:rPr>
-        <w:t>Indirekte Ladebefehle laden Daten aus dem Datenspeicher des DSPs in ein Register des DSP Kerns.</w:t>
-      </w:r>
-    </w:p>
-    <w:p>
-      <w:pPr>
-        <w:pStyle w:val="Default"/>
-        <w:tabs>
-          <w:tab w:val="left" w:pos="1050"/>
-        </w:tabs>
-        <w:rPr>
-          <w:sz w:val="20"/>
-          <w:szCs w:val="20"/>
-        </w:rPr>
-      </w:pPr>
-    </w:p>
-    <w:p>
-      <w:pPr>
-        <w:pStyle w:val="Default"/>
-        <w:tabs>
-          <w:tab w:val="left" w:pos="1050"/>
-        </w:tabs>
-        <w:rPr>
-          <w:sz w:val="20"/>
-          <w:szCs w:val="20"/>
-        </w:rPr>
-      </w:pPr>
-      <w:r>
-        <w:rPr>
-          <w:sz w:val="20"/>
-          <w:szCs w:val="20"/>
-        </w:rPr>
-        <w:t xml:space="preserve">Syntax </w:t>
-      </w:r>
-      <w:proofErr w:type="spellStart"/>
-      <w:r>
-        <w:rPr>
-          <w:b/>
-          <w:sz w:val="20"/>
-          <w:szCs w:val="20"/>
-        </w:rPr>
-        <w:t>immediate</w:t>
-      </w:r>
-      <w:proofErr w:type="spellEnd"/>
-      <w:r>
-        <w:rPr>
-          <w:sz w:val="20"/>
-          <w:szCs w:val="20"/>
-        </w:rPr>
-        <w:t xml:space="preserve">: </w:t>
-      </w:r>
-    </w:p>
-    <w:p>
-      <w:pPr>
-        <w:pStyle w:val="Default"/>
-        <w:numPr>
-          <w:ilvl w:val="0"/>
-          <w:numId w:val="5"/>
-        </w:numPr>
-        <w:tabs>
-          <w:tab w:val="left" w:pos="1050"/>
-        </w:tabs>
-        <w:rPr>
-          <w:sz w:val="20"/>
-          <w:szCs w:val="20"/>
-        </w:rPr>
-      </w:pPr>
-      <w:r>
-        <w:rPr>
-          <w:sz w:val="20"/>
-          <w:szCs w:val="20"/>
-        </w:rPr>
-        <w:t>r3=20(z)</w:t>
-      </w:r>
-      <w:r>
-        <w:rPr>
-          <w:sz w:val="20"/>
-          <w:szCs w:val="20"/>
-        </w:rPr>
-        <w:t>; lädt die Dezimalzahl 20 in das Datenregister 3</w:t>
-      </w:r>
-      <w:r>
-        <w:rPr>
-          <w:sz w:val="20"/>
-          <w:szCs w:val="20"/>
-        </w:rPr>
-        <w:br/>
-      </w:r>
-      <w:r>
-        <w:rPr>
-          <w:sz w:val="20"/>
-          <w:szCs w:val="20"/>
-        </w:rPr>
-        <w:t>Nichtverwendete höherwertigere Datenbits werden mit Nullen aufgefüllt (</w:t>
-      </w:r>
-      <w:proofErr w:type="spellStart"/>
-      <w:r>
-        <w:rPr>
-          <w:sz w:val="20"/>
-          <w:szCs w:val="20"/>
-        </w:rPr>
-        <w:t>zero</w:t>
-      </w:r>
-      <w:proofErr w:type="spellEnd"/>
-      <w:r>
-        <w:rPr>
-          <w:sz w:val="20"/>
-          <w:szCs w:val="20"/>
-        </w:rPr>
-        <w:t xml:space="preserve"> </w:t>
-      </w:r>
-      <w:proofErr w:type="spellStart"/>
-      <w:r>
-        <w:rPr>
-          <w:sz w:val="20"/>
-          <w:szCs w:val="20"/>
-        </w:rPr>
-        <w:t>extended</w:t>
-      </w:r>
-      <w:proofErr w:type="spellEnd"/>
-      <w:r>
-        <w:rPr>
-          <w:sz w:val="20"/>
-          <w:szCs w:val="20"/>
-        </w:rPr>
-        <w:t>)</w:t>
-      </w:r>
-    </w:p>
-    <w:p>
-      <w:pPr>
-        <w:pStyle w:val="Default"/>
-        <w:numPr>
-          <w:ilvl w:val="0"/>
-          <w:numId w:val="5"/>
-        </w:numPr>
-        <w:tabs>
-          <w:tab w:val="left" w:pos="1050"/>
-        </w:tabs>
-        <w:rPr>
-          <w:sz w:val="20"/>
-          <w:szCs w:val="20"/>
-        </w:rPr>
-      </w:pPr>
-      <w:r>
-        <w:rPr>
-          <w:sz w:val="20"/>
-          <w:szCs w:val="20"/>
-        </w:rPr>
-        <w:t>p1=0x1234(z); lädt Hexadezimale 0x1234 in das Zeigerregister p1, nichtbenötigte Bits werden mit Nullen aufgefüllt</w:t>
-      </w:r>
-    </w:p>
-    <w:p>
-      <w:pPr>
-        <w:pStyle w:val="Default"/>
-        <w:numPr>
-          <w:ilvl w:val="0"/>
-          <w:numId w:val="5"/>
-        </w:numPr>
-        <w:tabs>
-          <w:tab w:val="left" w:pos="1050"/>
-        </w:tabs>
-        <w:rPr>
-          <w:sz w:val="20"/>
-          <w:szCs w:val="20"/>
-        </w:rPr>
-      </w:pPr>
-      <w:r>
-        <w:rPr>
-          <w:sz w:val="20"/>
-          <w:szCs w:val="20"/>
-        </w:rPr>
-        <w:t>l3.h=0xbcde; Lädt Hexadezimale Zahl 0xbcde in die höherwertigen Bits des Adressregisters I3</w:t>
-      </w:r>
-      <w:r>
-        <w:rPr>
-          <w:sz w:val="20"/>
-          <w:szCs w:val="20"/>
-        </w:rPr>
-        <w:br/>
-        <w:t>Da alle 16Bit des Adressregisters verwendet werden muss kein Extension Mode angegeben werden.</w:t>
-      </w:r>
-    </w:p>
-    <w:p>
-      <w:pPr>
-        <w:pStyle w:val="Default"/>
-        <w:tabs>
-          <w:tab w:val="left" w:pos="1050"/>
-        </w:tabs>
-        <w:rPr>
-          <w:sz w:val="20"/>
-          <w:szCs w:val="20"/>
-        </w:rPr>
-      </w:pPr>
-      <w:r>
-        <w:rPr>
-          <w:sz w:val="20"/>
-          <w:szCs w:val="20"/>
-        </w:rPr>
-        <w:t xml:space="preserve">Syntax </w:t>
-      </w:r>
-      <w:r>
-        <w:rPr>
-          <w:b/>
-          <w:sz w:val="20"/>
-          <w:szCs w:val="20"/>
-        </w:rPr>
-        <w:t>indirektes</w:t>
-      </w:r>
-      <w:r>
-        <w:rPr>
-          <w:sz w:val="20"/>
-          <w:szCs w:val="20"/>
-        </w:rPr>
-        <w:t xml:space="preserve"> laden:</w:t>
-      </w:r>
-    </w:p>
-    <w:p>
-      <w:pPr>
-        <w:pStyle w:val="Default"/>
-        <w:numPr>
-          <w:ilvl w:val="0"/>
-          <w:numId w:val="6"/>
-        </w:numPr>
-        <w:tabs>
-          <w:tab w:val="left" w:pos="1050"/>
-        </w:tabs>
-        <w:rPr>
-          <w:sz w:val="20"/>
-          <w:szCs w:val="20"/>
-        </w:rPr>
-      </w:pPr>
-      <w:r>
-        <w:rPr>
-          <w:sz w:val="20"/>
-          <w:szCs w:val="20"/>
-        </w:rPr>
-        <w:t>p2=[p1]; lädt den Inhalt de</w:t>
-      </w:r>
-      <w:r>
-        <w:rPr>
-          <w:sz w:val="20"/>
-          <w:szCs w:val="20"/>
-        </w:rPr>
-        <w:t>r Speicherzelle auf die p1 zeigt p2</w:t>
-      </w:r>
-    </w:p>
-    <w:p>
-      <w:pPr>
-        <w:pStyle w:val="Default"/>
-        <w:tabs>
-          <w:tab w:val="left" w:pos="1050"/>
-        </w:tabs>
-        <w:rPr>
-          <w:sz w:val="20"/>
-          <w:szCs w:val="20"/>
-        </w:rPr>
-      </w:pPr>
-      <w:r>
-        <w:rPr>
-          <w:sz w:val="20"/>
-          <w:szCs w:val="20"/>
-        </w:rPr>
-        <w:t>Unterschied zum direkten Laden sind die eckigen Klammern um den Zeiger</w:t>
-      </w:r>
-    </w:p>
-    <w:p>
-      <w:pPr>
-        <w:pStyle w:val="Default"/>
-        <w:tabs>
-          <w:tab w:val="left" w:pos="1050"/>
-        </w:tabs>
+    </w:p>
+    <w:p>
+      <w:pPr>
+        <w:pStyle w:val="Default"/>
         <w:rPr>
           <w:sz w:val="20"/>
           <w:szCs w:val="20"/>
@@ -2974,61 +2655,6 @@
           <w:szCs w:val="20"/>
         </w:rPr>
       </w:pPr>
-      <w:r>
-        <w:rPr>
-          <w:sz w:val="20"/>
-          <w:szCs w:val="20"/>
-        </w:rPr>
-        <w:t>Mit W und B wird die Größe der Speicherstelle festgelegt. W=16Bit, B=8Bit, keine Angabe=32Bit</w:t>
-      </w:r>
-    </w:p>
-    <w:p>
-      <w:pPr>
-        <w:pStyle w:val="Default"/>
-        <w:rPr>
-          <w:sz w:val="20"/>
-          <w:szCs w:val="20"/>
-        </w:rPr>
-      </w:pPr>
-      <w:r>
-        <w:rPr>
-          <w:sz w:val="20"/>
-          <w:szCs w:val="20"/>
-        </w:rPr>
-        <w:t>[P0] = R1; speichert die 32Bit von R1 in die Speicherstelle auf die P0 zeigt.</w:t>
-      </w:r>
-    </w:p>
-    <w:p>
-      <w:pPr>
-        <w:pStyle w:val="Default"/>
-        <w:rPr>
-          <w:sz w:val="20"/>
-          <w:szCs w:val="20"/>
-        </w:rPr>
-      </w:pPr>
-      <w:r>
-        <w:rPr>
-          <w:sz w:val="20"/>
-          <w:szCs w:val="20"/>
-        </w:rPr>
-        <w:t>W[P0] = R1; speichert die unteren 16Bit von R1 in die Speicherstelle auf die P0 zeigt.</w:t>
-      </w:r>
-    </w:p>
-    <w:p>
-      <w:pPr>
-        <w:pStyle w:val="Default"/>
-        <w:rPr>
-          <w:sz w:val="20"/>
-          <w:szCs w:val="20"/>
-        </w:rPr>
-      </w:pPr>
-      <w:r>
-        <w:rPr>
-          <w:sz w:val="20"/>
-          <w:szCs w:val="20"/>
-        </w:rPr>
-        <w:t>B[P0] = R1; speichert die untersten 8Bit von R1 in die Speicherstelle auf die P0 zeigt.</w:t>
-      </w:r>
     </w:p>
     <w:p>
       <w:pPr>
@@ -3079,65 +2705,175 @@
           <w:szCs w:val="20"/>
           <w:lang w:val="en-US"/>
         </w:rPr>
-        <w:t>P1.H = 0x</w:t>
-      </w:r>
-      <w:r>
+        <w:t xml:space="preserve">P1.H = 0xFFFF; P1.L = 0x0000; R2 = [P1]; </w:t>
+      </w:r>
+    </w:p>
+    <w:p>
+      <w:pPr>
+        <w:pStyle w:val="Default"/>
         <w:rPr>
           <w:sz w:val="20"/>
           <w:szCs w:val="20"/>
           <w:lang w:val="en-US"/>
         </w:rPr>
-        <w:t>FFFF; P1.L = 0x0000; R2 = [P1];</w:t>
-      </w:r>
-    </w:p>
-    <w:p>
-      <w:pPr>
-        <w:pStyle w:val="Default"/>
-        <w:rPr>
-          <w:sz w:val="20"/>
-          <w:szCs w:val="20"/>
-        </w:rPr>
-      </w:pPr>
-      <w:r>
-        <w:rPr>
-          <w:sz w:val="20"/>
-          <w:szCs w:val="20"/>
-        </w:rPr>
-        <w:t>Schreibt 16 Einsen in die höheren 16Bit und 16Nullen in die unteren 16Bit von P1.</w:t>
-      </w:r>
-    </w:p>
-    <w:p>
-      <w:pPr>
-        <w:pStyle w:val="Default"/>
-        <w:rPr>
-          <w:sz w:val="20"/>
-          <w:szCs w:val="20"/>
-        </w:rPr>
-      </w:pPr>
-      <w:r>
-        <w:rPr>
-          <w:sz w:val="20"/>
-          <w:szCs w:val="20"/>
-        </w:rPr>
-        <w:t>Anschließend wird der Inhalt der Speicherstelle auf die P1 zeigt in R2 geladen.</w:t>
-      </w:r>
-    </w:p>
-    <w:p>
-      <w:pPr>
-        <w:pStyle w:val="Default"/>
+      </w:pPr>
+      <w:r>
         <w:rPr>
           <w:sz w:val="20"/>
           <w:szCs w:val="20"/>
           <w:lang w:val="en-US"/>
         </w:rPr>
-      </w:pPr>
+        <w:t xml:space="preserve">P2.H = 0xFFFF; P2.L = 0x0010; </w:t>
+      </w:r>
+      <w:proofErr w:type="gramStart"/>
       <w:r>
         <w:rPr>
           <w:sz w:val="20"/>
           <w:szCs w:val="20"/>
           <w:lang w:val="en-US"/>
         </w:rPr>
-        <w:t xml:space="preserve">P2.H = 0xFFFF; P2.L = 0x0010; </w:t>
+        <w:t>W[</w:t>
+      </w:r>
+      <w:proofErr w:type="gramEnd"/>
+      <w:r>
+        <w:rPr>
+          <w:sz w:val="20"/>
+          <w:szCs w:val="20"/>
+          <w:lang w:val="en-US"/>
+        </w:rPr>
+        <w:t>P2] = R2.L;</w:t>
+      </w:r>
+    </w:p>
+    <w:p>
+      <w:pPr>
+        <w:pStyle w:val="Default"/>
+        <w:rPr>
+          <w:sz w:val="20"/>
+          <w:szCs w:val="20"/>
+          <w:lang w:val="en-US"/>
+        </w:rPr>
+      </w:pPr>
+    </w:p>
+    <w:p>
+      <w:pPr>
+        <w:pStyle w:val="Default"/>
+        <w:rPr>
+          <w:sz w:val="20"/>
+          <w:szCs w:val="20"/>
+          <w:lang w:val="en-US"/>
+        </w:rPr>
+      </w:pPr>
+    </w:p>
+    <w:p>
+      <w:pPr>
+        <w:pStyle w:val="Default"/>
+        <w:rPr>
+          <w:sz w:val="20"/>
+          <w:szCs w:val="20"/>
+          <w:lang w:val="en-US"/>
+        </w:rPr>
+      </w:pPr>
+    </w:p>
+    <w:p>
+      <w:pPr>
+        <w:pStyle w:val="Default"/>
+        <w:rPr>
+          <w:sz w:val="20"/>
+          <w:szCs w:val="20"/>
+        </w:rPr>
+      </w:pPr>
+      <w:r>
+        <w:rPr>
+          <w:sz w:val="20"/>
+          <w:szCs w:val="20"/>
+        </w:rPr>
+        <w:t xml:space="preserve">d) Erläutern Sie den Unterschied zwischen den folgenden indirekten Ladebefehlen: </w:t>
+      </w:r>
+    </w:p>
+    <w:p>
+      <w:pPr>
+        <w:pStyle w:val="Default"/>
+        <w:rPr>
+          <w:sz w:val="20"/>
+          <w:szCs w:val="20"/>
+        </w:rPr>
+      </w:pPr>
+      <w:r>
+        <w:rPr>
+          <w:sz w:val="20"/>
+          <w:szCs w:val="20"/>
+        </w:rPr>
+        <w:t xml:space="preserve">R4 = W[P0] (Z); R4 = W[P0] (X); R4.H = W[P0]; R4.L = W[P0]; </w:t>
+      </w:r>
+    </w:p>
+    <w:p>
+      <w:pPr>
+        <w:pStyle w:val="Default"/>
+        <w:rPr>
+          <w:sz w:val="20"/>
+          <w:szCs w:val="20"/>
+        </w:rPr>
+      </w:pPr>
+    </w:p>
+    <w:p>
+      <w:pPr>
+        <w:pStyle w:val="Default"/>
+        <w:rPr>
+          <w:sz w:val="20"/>
+          <w:szCs w:val="20"/>
+        </w:rPr>
+      </w:pPr>
+    </w:p>
+    <w:p>
+      <w:pPr>
+        <w:pStyle w:val="Default"/>
+        <w:rPr>
+          <w:sz w:val="20"/>
+          <w:szCs w:val="20"/>
+        </w:rPr>
+      </w:pPr>
+    </w:p>
+    <w:p>
+      <w:pPr>
+        <w:pStyle w:val="Default"/>
+        <w:rPr>
+          <w:sz w:val="20"/>
+          <w:szCs w:val="20"/>
+        </w:rPr>
+      </w:pPr>
+      <w:r>
+        <w:rPr>
+          <w:sz w:val="20"/>
+          <w:szCs w:val="20"/>
+        </w:rPr>
+        <w:t xml:space="preserve">e) Was bewirkt die folgende Befehlssequenz? </w:t>
+      </w:r>
+    </w:p>
+    <w:p>
+      <w:pPr>
+        <w:pStyle w:val="Default"/>
+        <w:rPr>
+          <w:sz w:val="20"/>
+          <w:szCs w:val="20"/>
+        </w:rPr>
+      </w:pPr>
+    </w:p>
+    <w:p>
+      <w:pPr>
+        <w:pStyle w:val="Default"/>
+        <w:rPr>
+          <w:sz w:val="20"/>
+          <w:szCs w:val="20"/>
+          <w:lang w:val="en-US"/>
+        </w:rPr>
+      </w:pPr>
+      <w:r>
+        <w:rPr>
+          <w:sz w:val="20"/>
+          <w:szCs w:val="20"/>
+          <w:lang w:val="en-US"/>
+        </w:rPr>
+        <w:t xml:space="preserve">P1.H = 0xFFFF; P1.L = 0x0010; R7.H = </w:t>
       </w:r>
       <w:proofErr w:type="gramStart"/>
       <w:r>
@@ -3155,265 +2891,8 @@
           <w:szCs w:val="20"/>
           <w:lang w:val="en-US"/>
         </w:rPr>
-        <w:t>P2] = R2.L;</w:t>
-      </w:r>
-    </w:p>
-    <w:p>
-      <w:pPr>
-        <w:pStyle w:val="Default"/>
-        <w:rPr>
-          <w:sz w:val="20"/>
-          <w:szCs w:val="20"/>
-        </w:rPr>
-      </w:pPr>
-      <w:r>
-        <w:rPr>
-          <w:sz w:val="20"/>
-          <w:szCs w:val="20"/>
-        </w:rPr>
-        <w:t>Schreibt 16 Ei</w:t>
-      </w:r>
-      <w:r>
-        <w:rPr>
-          <w:sz w:val="20"/>
-          <w:szCs w:val="20"/>
-        </w:rPr>
-        <w:t>nsen in die höheren 16Bit und 0000000000010000</w:t>
-      </w:r>
-      <w:r>
-        <w:rPr>
-          <w:sz w:val="20"/>
-          <w:szCs w:val="20"/>
-        </w:rPr>
-        <w:t xml:space="preserve"> in die unteren 16Bit von P</w:t>
-      </w:r>
-      <w:r>
-        <w:rPr>
-          <w:sz w:val="20"/>
-          <w:szCs w:val="20"/>
-        </w:rPr>
-        <w:t>2</w:t>
-      </w:r>
-      <w:r>
-        <w:rPr>
-          <w:sz w:val="20"/>
-          <w:szCs w:val="20"/>
-        </w:rPr>
-        <w:t>.</w:t>
-      </w:r>
-    </w:p>
-    <w:p>
-      <w:pPr>
-        <w:pStyle w:val="Default"/>
-        <w:rPr>
-          <w:sz w:val="20"/>
-          <w:szCs w:val="20"/>
-        </w:rPr>
-      </w:pPr>
-      <w:r>
-        <w:rPr>
-          <w:sz w:val="20"/>
-          <w:szCs w:val="20"/>
-        </w:rPr>
-        <w:t xml:space="preserve">Anschließend </w:t>
-      </w:r>
-      <w:r>
-        <w:rPr>
-          <w:sz w:val="20"/>
-          <w:szCs w:val="20"/>
-        </w:rPr>
-        <w:t xml:space="preserve">werden die unteren 16Bit von R2 (16Nullen) in die </w:t>
-      </w:r>
-      <w:proofErr w:type="spellStart"/>
-      <w:r>
-        <w:rPr>
-          <w:sz w:val="20"/>
-          <w:szCs w:val="20"/>
-        </w:rPr>
-        <w:t>Speichestelle</w:t>
-      </w:r>
-      <w:proofErr w:type="spellEnd"/>
-      <w:r>
-        <w:rPr>
-          <w:sz w:val="20"/>
-          <w:szCs w:val="20"/>
-        </w:rPr>
-        <w:t xml:space="preserve"> auf die P2 zeigt geladen</w:t>
-      </w:r>
-      <w:r>
-        <w:rPr>
-          <w:sz w:val="20"/>
-          <w:szCs w:val="20"/>
-        </w:rPr>
-        <w:t>.</w:t>
-      </w:r>
-    </w:p>
-    <w:p>
-      <w:pPr>
-        <w:pStyle w:val="Default"/>
-        <w:rPr>
-          <w:sz w:val="20"/>
-          <w:szCs w:val="20"/>
-        </w:rPr>
-      </w:pPr>
-    </w:p>
-    <w:p>
-      <w:pPr>
-        <w:pStyle w:val="Default"/>
-        <w:rPr>
-          <w:sz w:val="20"/>
-          <w:szCs w:val="20"/>
-        </w:rPr>
-      </w:pPr>
-      <w:r>
-        <w:rPr>
-          <w:sz w:val="20"/>
-          <w:szCs w:val="20"/>
-        </w:rPr>
-        <w:t xml:space="preserve">d) Erläutern Sie den Unterschied zwischen den folgenden indirekten Ladebefehlen: </w:t>
-      </w:r>
-    </w:p>
-    <w:p>
-      <w:pPr>
-        <w:pStyle w:val="Default"/>
-        <w:rPr>
-          <w:sz w:val="20"/>
-          <w:szCs w:val="20"/>
-        </w:rPr>
-      </w:pPr>
-      <w:r>
-        <w:rPr>
-          <w:sz w:val="20"/>
-          <w:szCs w:val="20"/>
-        </w:rPr>
-        <w:t xml:space="preserve">R4 = W[P0] (Z); </w:t>
-      </w:r>
-      <w:r>
-        <w:rPr>
-          <w:sz w:val="20"/>
-          <w:szCs w:val="20"/>
-        </w:rPr>
-        <w:t>Lädt 16 Bit auf die P0 zeigt in die unteren 16Bit von R4 (Rest mit Nullen auffüllen)</w:t>
-      </w:r>
-    </w:p>
-    <w:p>
-      <w:pPr>
-        <w:pStyle w:val="Default"/>
-        <w:rPr>
-          <w:sz w:val="20"/>
-          <w:szCs w:val="20"/>
-        </w:rPr>
-      </w:pPr>
-      <w:r>
-        <w:rPr>
-          <w:sz w:val="20"/>
-          <w:szCs w:val="20"/>
-        </w:rPr>
-        <w:t xml:space="preserve">R4 = W[P0] (X); </w:t>
-      </w:r>
-      <w:r>
-        <w:rPr>
-          <w:sz w:val="20"/>
-          <w:szCs w:val="20"/>
-        </w:rPr>
-        <w:t>Lädt 16 Bit auf die P0 zeigt in die unteren 16Bit von R4 (Rest mit Vorzeichenbits füllen)</w:t>
-      </w:r>
-    </w:p>
-    <w:p>
-      <w:pPr>
-        <w:pStyle w:val="Default"/>
-        <w:rPr>
-          <w:sz w:val="20"/>
-          <w:szCs w:val="20"/>
-        </w:rPr>
-      </w:pPr>
-      <w:r>
-        <w:rPr>
-          <w:sz w:val="20"/>
-          <w:szCs w:val="20"/>
-        </w:rPr>
-        <w:t xml:space="preserve">R4.H = W[P0]; </w:t>
-      </w:r>
-      <w:r>
-        <w:rPr>
-          <w:sz w:val="20"/>
-          <w:szCs w:val="20"/>
-        </w:rPr>
-        <w:t>Lädt 16Bit auf die P0 zeigt in die oberen 16Bit von R4</w:t>
-      </w:r>
-    </w:p>
-    <w:p>
-      <w:pPr>
-        <w:pStyle w:val="Default"/>
-        <w:rPr>
-          <w:sz w:val="20"/>
-          <w:szCs w:val="20"/>
-        </w:rPr>
-      </w:pPr>
-      <w:r>
-        <w:rPr>
-          <w:sz w:val="20"/>
-          <w:szCs w:val="20"/>
-        </w:rPr>
-        <w:t xml:space="preserve">R4.L = W[P0]; </w:t>
-      </w:r>
-      <w:r>
-        <w:rPr>
-          <w:sz w:val="20"/>
-          <w:szCs w:val="20"/>
-        </w:rPr>
-        <w:t>Lädt 16Bit auf die P0 zeigt in die unteren 16Bit von R4</w:t>
-      </w:r>
-    </w:p>
-    <w:p>
-      <w:pPr>
-        <w:pStyle w:val="Default"/>
-        <w:rPr>
-          <w:sz w:val="20"/>
-          <w:szCs w:val="20"/>
-        </w:rPr>
-      </w:pPr>
-      <w:r>
-        <w:rPr>
-          <w:sz w:val="20"/>
-          <w:szCs w:val="20"/>
-        </w:rPr>
-        <w:t>Der Unterschied der Befehle liegt darin wohin beispielsweise 16Bit ein 32Bit Register geschrieben werden und wie mit den unberührten Bits verfahren wird.</w:t>
-      </w:r>
-    </w:p>
-    <w:p>
-      <w:pPr>
-        <w:pStyle w:val="Default"/>
-        <w:rPr>
-          <w:sz w:val="20"/>
-          <w:szCs w:val="20"/>
-        </w:rPr>
-      </w:pPr>
-    </w:p>
-    <w:p>
-      <w:pPr>
-        <w:pStyle w:val="Default"/>
-        <w:rPr>
-          <w:sz w:val="20"/>
-          <w:szCs w:val="20"/>
-        </w:rPr>
-      </w:pPr>
-      <w:r>
-        <w:rPr>
-          <w:sz w:val="20"/>
-          <w:szCs w:val="20"/>
-        </w:rPr>
-        <w:t xml:space="preserve">e) Was bewirkt die folgende Befehlssequenz? </w:t>
-      </w:r>
-    </w:p>
-    <w:p>
-      <w:pPr>
-        <w:pStyle w:val="Default"/>
-        <w:rPr>
-          <w:sz w:val="20"/>
-          <w:szCs w:val="20"/>
-        </w:rPr>
-      </w:pPr>
+        <w:t xml:space="preserve">P1]; </w:t>
+      </w:r>
     </w:p>
     <w:p>
       <w:pPr>
@@ -3430,168 +2909,37 @@
           <w:szCs w:val="20"/>
           <w:lang w:val="en-US"/>
         </w:rPr>
-        <w:t>P1.H = 0xFFF</w:t>
-      </w:r>
-      <w:r>
+        <w:t xml:space="preserve">P1.H = 0xFFFF; P1.L = 0x0000; [P1] = R7; </w:t>
+      </w:r>
+    </w:p>
+    <w:p>
+      <w:pPr>
+        <w:pStyle w:val="Default"/>
         <w:rPr>
           <w:sz w:val="20"/>
           <w:szCs w:val="20"/>
           <w:lang w:val="en-US"/>
         </w:rPr>
-        <w:t xml:space="preserve">F; P1.L = 0x0010; R7.H = </w:t>
-      </w:r>
-      <w:proofErr w:type="gramStart"/>
-      <w:r>
+      </w:pPr>
+    </w:p>
+    <w:p>
+      <w:pPr>
+        <w:pStyle w:val="Default"/>
         <w:rPr>
           <w:sz w:val="20"/>
           <w:szCs w:val="20"/>
           <w:lang w:val="en-US"/>
         </w:rPr>
-        <w:t>W[</w:t>
-      </w:r>
-      <w:proofErr w:type="gramEnd"/>
-      <w:r>
+      </w:pPr>
+    </w:p>
+    <w:p>
+      <w:pPr>
+        <w:pStyle w:val="Default"/>
         <w:rPr>
           <w:sz w:val="20"/>
           <w:szCs w:val="20"/>
           <w:lang w:val="en-US"/>
         </w:rPr>
-        <w:t>P1];</w:t>
-      </w:r>
-    </w:p>
-    <w:p>
-      <w:pPr>
-        <w:pStyle w:val="Default"/>
-        <w:rPr>
-          <w:sz w:val="20"/>
-          <w:szCs w:val="20"/>
-        </w:rPr>
-      </w:pPr>
-      <w:r>
-        <w:rPr>
-          <w:sz w:val="20"/>
-          <w:szCs w:val="20"/>
-        </w:rPr>
-        <w:t xml:space="preserve">Schreibt 16 Einsen in die höheren 16Bit und </w:t>
-      </w:r>
-      <w:r>
-        <w:rPr>
-          <w:sz w:val="20"/>
-          <w:szCs w:val="20"/>
-        </w:rPr>
-        <w:t>0000000000010000</w:t>
-      </w:r>
-      <w:r>
-        <w:rPr>
-          <w:sz w:val="20"/>
-          <w:szCs w:val="20"/>
-        </w:rPr>
-        <w:t xml:space="preserve"> in die unteren 16Bit von P1.</w:t>
-      </w:r>
-    </w:p>
-    <w:p>
-      <w:pPr>
-        <w:pStyle w:val="Default"/>
-        <w:rPr>
-          <w:sz w:val="20"/>
-          <w:szCs w:val="20"/>
-        </w:rPr>
-      </w:pPr>
-      <w:r>
-        <w:rPr>
-          <w:sz w:val="20"/>
-          <w:szCs w:val="20"/>
-        </w:rPr>
-        <w:t xml:space="preserve">Anschließend wird der Inhalt der Speicherstelle auf die P1 </w:t>
-      </w:r>
-      <w:r>
-        <w:rPr>
-          <w:sz w:val="20"/>
-          <w:szCs w:val="20"/>
-        </w:rPr>
-        <w:t>(16Bit) in die höheren 16Bit von R7 geschrieben.</w:t>
-      </w:r>
-    </w:p>
-    <w:p>
-      <w:pPr>
-        <w:pStyle w:val="Default"/>
-        <w:rPr>
-          <w:sz w:val="20"/>
-          <w:szCs w:val="20"/>
-        </w:rPr>
-      </w:pPr>
-    </w:p>
-    <w:p>
-      <w:pPr>
-        <w:pStyle w:val="Default"/>
-        <w:rPr>
-          <w:sz w:val="20"/>
-          <w:szCs w:val="20"/>
-          <w:lang w:val="en-US"/>
-        </w:rPr>
-      </w:pPr>
-      <w:r>
-        <w:rPr>
-          <w:sz w:val="20"/>
-          <w:szCs w:val="20"/>
-          <w:lang w:val="en-US"/>
-        </w:rPr>
-        <w:t xml:space="preserve">P1.H = 0xFFFF; P1.L = 0x0000; [P1] = R7; </w:t>
-      </w:r>
-    </w:p>
-    <w:p>
-      <w:pPr>
-        <w:pStyle w:val="Default"/>
-        <w:rPr>
-          <w:sz w:val="20"/>
-          <w:szCs w:val="20"/>
-        </w:rPr>
-      </w:pPr>
-      <w:r>
-        <w:rPr>
-          <w:sz w:val="20"/>
-          <w:szCs w:val="20"/>
-        </w:rPr>
-        <w:t xml:space="preserve">Schreibt 16 Einsen in die höheren 16Bit und </w:t>
-      </w:r>
-      <w:r>
-        <w:rPr>
-          <w:sz w:val="20"/>
-          <w:szCs w:val="20"/>
-        </w:rPr>
-        <w:t>16 Nullen</w:t>
-      </w:r>
-      <w:r>
-        <w:rPr>
-          <w:sz w:val="20"/>
-          <w:szCs w:val="20"/>
-        </w:rPr>
-        <w:t xml:space="preserve"> in die unteren 16Bit von P1.</w:t>
-      </w:r>
-    </w:p>
-    <w:p>
-      <w:pPr>
-        <w:pStyle w:val="Default"/>
-        <w:rPr>
-          <w:sz w:val="20"/>
-          <w:szCs w:val="20"/>
-        </w:rPr>
-      </w:pPr>
-      <w:r>
-        <w:rPr>
-          <w:sz w:val="20"/>
-          <w:szCs w:val="20"/>
-        </w:rPr>
-        <w:t>Anschließend wird der Inhalt von R7 in die Speicherstelle auf die P1 zeigt geschrieben.</w:t>
-      </w:r>
-    </w:p>
-    <w:p>
-      <w:pPr>
-        <w:pStyle w:val="Default"/>
-        <w:rPr>
-          <w:sz w:val="20"/>
-          <w:szCs w:val="20"/>
-        </w:rPr>
       </w:pPr>
     </w:p>
     <w:p>
@@ -3632,78 +2980,22 @@
           <w:sz w:val="20"/>
           <w:szCs w:val="20"/>
         </w:rPr>
-        <w:t xml:space="preserve">R5 = [P0]; </w:t>
-      </w:r>
-      <w:r>
-        <w:rPr>
-          <w:sz w:val="20"/>
-          <w:szCs w:val="20"/>
-        </w:rPr>
-        <w:t>Schreibe Inhalt der Speicherstelle auf die P0 zeigt nach R5</w:t>
-      </w:r>
-    </w:p>
-    <w:p>
-      <w:pPr>
-        <w:pStyle w:val="Default"/>
-        <w:rPr>
-          <w:sz w:val="20"/>
-          <w:szCs w:val="20"/>
-        </w:rPr>
-      </w:pPr>
-      <w:r>
-        <w:rPr>
-          <w:sz w:val="20"/>
-          <w:szCs w:val="20"/>
-        </w:rPr>
-        <w:t>R5 = [P0++];</w:t>
-      </w:r>
-      <w:r>
-        <w:rPr>
-          <w:sz w:val="20"/>
-          <w:szCs w:val="20"/>
-        </w:rPr>
-        <w:t xml:space="preserve"> Wie davor, danach wird P0 um 4 Inkrementiert</w:t>
-      </w:r>
-    </w:p>
-    <w:p>
-      <w:pPr>
-        <w:pStyle w:val="Default"/>
-        <w:rPr>
-          <w:sz w:val="20"/>
-          <w:szCs w:val="20"/>
-        </w:rPr>
-      </w:pPr>
-      <w:r>
-        <w:rPr>
-          <w:sz w:val="20"/>
-          <w:szCs w:val="20"/>
-        </w:rPr>
-        <w:t>R5 = [P0 + 2];</w:t>
-      </w:r>
-      <w:r>
-        <w:rPr>
-          <w:sz w:val="20"/>
-          <w:szCs w:val="20"/>
-        </w:rPr>
-        <w:t xml:space="preserve"> Lädt 32Bit Wert der Speicherstelle die 2Byte nach der in P0 gespeicherten Adresse liegt.</w:t>
-      </w:r>
-    </w:p>
-    <w:p>
-      <w:pPr>
-        <w:rPr>
-          <w:rFonts w:ascii="Arial" w:hAnsi="Arial" w:cs="Arial"/>
-          <w:color w:val="000000"/>
-          <w:sz w:val="20"/>
-          <w:szCs w:val="20"/>
-        </w:rPr>
-      </w:pPr>
-      <w:r>
-        <w:rPr>
-          <w:sz w:val="20"/>
-          <w:szCs w:val="20"/>
-        </w:rPr>
-        <w:br w:type="page"/>
-      </w:r>
+        <w:t>R5 = [P0]; R5 = [P0++]; R5 = [P0 + 2];</w:t>
+      </w:r>
+    </w:p>
+    <w:p>
+      <w:pPr>
+        <w:pStyle w:val="Default"/>
+        <w:rPr>
+          <w:sz w:val="20"/>
+          <w:szCs w:val="20"/>
+        </w:rPr>
+      </w:pPr>
+    </w:p>
+    <w:p>
+      <w:pPr>
+        <w:pStyle w:val="Default"/>
+      </w:pPr>
     </w:p>
     <w:p>
       <w:pPr>
@@ -3720,7 +3012,6 @@
           <w:sz w:val="22"/>
           <w:szCs w:val="20"/>
         </w:rPr>
-        <w:lastRenderedPageBreak/>
         <w:t>1.7 Aufgabe</w:t>
       </w:r>
     </w:p>
@@ -3810,137 +3101,6 @@
           <w:szCs w:val="20"/>
         </w:rPr>
       </w:pPr>
-      <w:r>
-        <w:rPr>
-          <w:sz w:val="20"/>
-          <w:szCs w:val="20"/>
-        </w:rPr>
-        <w:t xml:space="preserve">Bei einem arithmetischen </w:t>
-      </w:r>
-      <w:proofErr w:type="spellStart"/>
-      <w:r>
-        <w:rPr>
-          <w:sz w:val="20"/>
-          <w:szCs w:val="20"/>
-        </w:rPr>
-        <w:t>Shift</w:t>
-      </w:r>
-      <w:proofErr w:type="spellEnd"/>
-      <w:r>
-        <w:rPr>
-          <w:sz w:val="20"/>
-          <w:szCs w:val="20"/>
-        </w:rPr>
-        <w:t xml:space="preserve"> wird das ursprüngliche Vorzeichen des Registerinhalts beibehalten.</w:t>
-      </w:r>
-    </w:p>
-    <w:p>
-      <w:pPr>
-        <w:pStyle w:val="Default"/>
-        <w:rPr>
-          <w:sz w:val="20"/>
-          <w:szCs w:val="20"/>
-        </w:rPr>
-      </w:pPr>
-      <w:r>
-        <w:rPr>
-          <w:sz w:val="20"/>
-          <w:szCs w:val="20"/>
-        </w:rPr>
-        <w:t xml:space="preserve">Bei einem logischen </w:t>
-      </w:r>
-      <w:proofErr w:type="spellStart"/>
-      <w:r>
-        <w:rPr>
-          <w:sz w:val="20"/>
-          <w:szCs w:val="20"/>
-        </w:rPr>
-        <w:t>Shift</w:t>
-      </w:r>
-      <w:proofErr w:type="spellEnd"/>
-      <w:r>
-        <w:rPr>
-          <w:sz w:val="20"/>
-          <w:szCs w:val="20"/>
-        </w:rPr>
-        <w:t xml:space="preserve"> wird keine Rücksicht auf das Vorzeichen des Registerinhalts genommen.</w:t>
-      </w:r>
-    </w:p>
-    <w:p>
-      <w:pPr>
-        <w:pStyle w:val="Default"/>
-        <w:rPr>
-          <w:sz w:val="20"/>
-          <w:szCs w:val="20"/>
-        </w:rPr>
-      </w:pPr>
-      <w:r>
-        <w:rPr>
-          <w:sz w:val="20"/>
-          <w:szCs w:val="20"/>
-        </w:rPr>
-        <w:t>Be</w:t>
-      </w:r>
-      <w:r>
-        <w:rPr>
-          <w:sz w:val="20"/>
-          <w:szCs w:val="20"/>
-        </w:rPr>
-        <w:t>ispiel ar</w:t>
-      </w:r>
-      <w:r>
-        <w:rPr>
-          <w:sz w:val="20"/>
-          <w:szCs w:val="20"/>
-        </w:rPr>
-        <w:t>i</w:t>
-      </w:r>
-      <w:r>
-        <w:rPr>
-          <w:sz w:val="20"/>
-          <w:szCs w:val="20"/>
-        </w:rPr>
-        <w:t>t</w:t>
-      </w:r>
-      <w:r>
-        <w:rPr>
-          <w:sz w:val="20"/>
-          <w:szCs w:val="20"/>
-        </w:rPr>
-        <w:t xml:space="preserve">hmetischer </w:t>
-      </w:r>
-      <w:proofErr w:type="spellStart"/>
-      <w:r>
-        <w:rPr>
-          <w:sz w:val="20"/>
-          <w:szCs w:val="20"/>
-        </w:rPr>
-        <w:t>Rechtsshift</w:t>
-      </w:r>
-      <w:proofErr w:type="spellEnd"/>
-      <w:r>
-        <w:rPr>
-          <w:sz w:val="20"/>
-          <w:szCs w:val="20"/>
-        </w:rPr>
-        <w:t xml:space="preserve">  „&lt;&lt;&lt;“ und logischer </w:t>
-      </w:r>
-      <w:proofErr w:type="spellStart"/>
-      <w:r>
-        <w:rPr>
-          <w:sz w:val="20"/>
-          <w:szCs w:val="20"/>
-        </w:rPr>
-        <w:t>Rechtsshift</w:t>
-      </w:r>
-      <w:proofErr w:type="spellEnd"/>
-      <w:r>
-        <w:rPr>
-          <w:sz w:val="20"/>
-          <w:szCs w:val="20"/>
-        </w:rPr>
-        <w:t xml:space="preserve"> „&lt;&lt;“.</w:t>
-      </w:r>
     </w:p>
     <w:p>
       <w:pPr>
@@ -4000,140 +3160,6 @@
           <w:szCs w:val="20"/>
         </w:rPr>
       </w:pPr>
-      <w:r>
-        <w:rPr>
-          <w:sz w:val="20"/>
-          <w:szCs w:val="20"/>
-        </w:rPr>
-        <w:t xml:space="preserve">Solange kein Überlauf auftritt </w:t>
-      </w:r>
-      <w:proofErr w:type="gramStart"/>
-      <w:r>
-        <w:rPr>
-          <w:sz w:val="20"/>
-          <w:szCs w:val="20"/>
-        </w:rPr>
-        <w:t>entsprich</w:t>
-      </w:r>
-      <w:r>
-        <w:rPr>
-          <w:sz w:val="20"/>
-          <w:szCs w:val="20"/>
-        </w:rPr>
-        <w:t>t</w:t>
-      </w:r>
-      <w:proofErr w:type="gramEnd"/>
-      <w:r>
-        <w:rPr>
-          <w:sz w:val="20"/>
-          <w:szCs w:val="20"/>
-        </w:rPr>
-        <w:t xml:space="preserve"> ein </w:t>
-      </w:r>
-      <w:proofErr w:type="spellStart"/>
-      <w:r>
-        <w:rPr>
-          <w:sz w:val="20"/>
-          <w:szCs w:val="20"/>
-        </w:rPr>
-        <w:t>Shift</w:t>
-      </w:r>
-      <w:proofErr w:type="spellEnd"/>
-      <w:r>
-        <w:rPr>
-          <w:sz w:val="20"/>
-          <w:szCs w:val="20"/>
-        </w:rPr>
-        <w:t xml:space="preserve"> nach Rechts </w:t>
-      </w:r>
-      <w:r>
-        <w:rPr>
-          <w:sz w:val="20"/>
-          <w:szCs w:val="20"/>
-        </w:rPr>
-        <w:t xml:space="preserve">einer Halbierung des Wertes und ein </w:t>
-      </w:r>
-      <w:proofErr w:type="spellStart"/>
-      <w:r>
-        <w:rPr>
-          <w:sz w:val="20"/>
-          <w:szCs w:val="20"/>
-        </w:rPr>
-        <w:t>Shift</w:t>
-      </w:r>
-      <w:proofErr w:type="spellEnd"/>
-      <w:r>
-        <w:rPr>
-          <w:sz w:val="20"/>
-          <w:szCs w:val="20"/>
-        </w:rPr>
-        <w:t xml:space="preserve"> nach Links einer Verdopplung des Wertes.</w:t>
-      </w:r>
-    </w:p>
-    <w:p>
-      <w:pPr>
-        <w:pStyle w:val="Default"/>
-        <w:rPr>
-          <w:sz w:val="20"/>
-          <w:szCs w:val="20"/>
-        </w:rPr>
-      </w:pPr>
-      <w:r>
-        <w:rPr>
-          <w:sz w:val="20"/>
-          <w:szCs w:val="20"/>
-        </w:rPr>
-        <w:t xml:space="preserve">R0.L=R0.L&gt;&gt;1; </w:t>
-      </w:r>
-      <w:r>
-        <w:rPr>
-          <w:sz w:val="20"/>
-          <w:szCs w:val="20"/>
-        </w:rPr>
-        <w:t>R0</w:t>
-      </w:r>
-      <w:r>
-        <w:rPr>
-          <w:sz w:val="20"/>
-          <w:szCs w:val="20"/>
-        </w:rPr>
-        <w:t>.L</w:t>
-      </w:r>
-      <w:r>
-        <w:rPr>
-          <w:sz w:val="20"/>
-          <w:szCs w:val="20"/>
-        </w:rPr>
-        <w:t>=R0</w:t>
-      </w:r>
-      <w:r>
-        <w:rPr>
-          <w:sz w:val="20"/>
-          <w:szCs w:val="20"/>
-        </w:rPr>
-        <w:t>.L</w:t>
-      </w:r>
-      <w:r>
-        <w:rPr>
-          <w:sz w:val="20"/>
-          <w:szCs w:val="20"/>
-        </w:rPr>
-        <w:t>&lt;&lt;</w:t>
-      </w:r>
-      <w:r>
-        <w:rPr>
-          <w:sz w:val="20"/>
-          <w:szCs w:val="20"/>
-        </w:rPr>
-        <w:t>1</w:t>
-      </w:r>
-      <w:r>
-        <w:rPr>
-          <w:sz w:val="20"/>
-          <w:szCs w:val="20"/>
-        </w:rPr>
-        <w:t>;</w:t>
-      </w:r>
     </w:p>
     <w:p>
       <w:pPr>
@@ -4193,82 +3219,6 @@
           <w:szCs w:val="20"/>
         </w:rPr>
       </w:pPr>
-      <w:r>
-        <w:rPr>
-          <w:sz w:val="20"/>
-          <w:szCs w:val="20"/>
-        </w:rPr>
-        <w:t xml:space="preserve">Mit einen arithmetischen Rechts- beziehungsweise </w:t>
-      </w:r>
-      <w:proofErr w:type="spellStart"/>
-      <w:r>
-        <w:rPr>
-          <w:sz w:val="20"/>
-          <w:szCs w:val="20"/>
-        </w:rPr>
-        <w:t>Linksshift</w:t>
-      </w:r>
-      <w:proofErr w:type="spellEnd"/>
-      <w:r>
-        <w:rPr>
-          <w:sz w:val="20"/>
-          <w:szCs w:val="20"/>
-        </w:rPr>
-        <w:t xml:space="preserve">. </w:t>
-      </w:r>
-    </w:p>
-    <w:p>
-      <w:pPr>
-        <w:pStyle w:val="Default"/>
-        <w:rPr>
-          <w:sz w:val="20"/>
-          <w:szCs w:val="20"/>
-        </w:rPr>
-      </w:pPr>
-      <w:r>
-        <w:rPr>
-          <w:sz w:val="20"/>
-          <w:szCs w:val="20"/>
-        </w:rPr>
-        <w:t>R0.L=R0.L&gt;&gt;&gt;1;</w:t>
-      </w:r>
-      <w:r>
-        <w:rPr>
-          <w:sz w:val="20"/>
-          <w:szCs w:val="20"/>
-        </w:rPr>
-        <w:t xml:space="preserve"> Freiwerdende Bits werden mit Vorzeichenbits aufgefüllt (Halbieren)</w:t>
-      </w:r>
-    </w:p>
-    <w:p>
-      <w:pPr>
-        <w:pStyle w:val="Default"/>
-        <w:rPr>
-          <w:sz w:val="20"/>
-          <w:szCs w:val="20"/>
-        </w:rPr>
-      </w:pPr>
-      <w:r>
-        <w:rPr>
-          <w:sz w:val="20"/>
-          <w:szCs w:val="20"/>
-        </w:rPr>
-        <w:t>R0.L=R0.L&lt;&lt;</w:t>
-      </w:r>
-      <w:r>
-        <w:rPr>
-          <w:sz w:val="20"/>
-          <w:szCs w:val="20"/>
-        </w:rPr>
-        <w:t>1;</w:t>
-      </w:r>
-      <w:r>
-        <w:rPr>
-          <w:sz w:val="20"/>
-          <w:szCs w:val="20"/>
-        </w:rPr>
-        <w:t xml:space="preserve"> (Verdoppeln)</w:t>
-      </w:r>
     </w:p>
     <w:p>
       <w:pPr>
@@ -4301,115 +3251,63 @@
         <w:rPr>
           <w:sz w:val="20"/>
           <w:szCs w:val="20"/>
-        </w:rPr>
-      </w:pPr>
-      <w:r>
-        <w:rPr>
-          <w:sz w:val="20"/>
-          <w:szCs w:val="20"/>
+          <w:lang w:val="en-US"/>
+        </w:rPr>
+      </w:pPr>
+      <w:r>
+        <w:rPr>
+          <w:sz w:val="20"/>
+          <w:szCs w:val="20"/>
+          <w:lang w:val="en-US"/>
         </w:rPr>
         <w:t xml:space="preserve">R2.L = R1.L &lt;&lt; 2; </w:t>
       </w:r>
-      <w:r>
-        <w:rPr>
-          <w:sz w:val="20"/>
-          <w:szCs w:val="20"/>
-        </w:rPr>
-        <w:t xml:space="preserve">Multiplikation mit 4. </w:t>
-      </w:r>
-      <w:r>
-        <w:rPr>
-          <w:sz w:val="20"/>
-          <w:szCs w:val="20"/>
-        </w:rPr>
-        <w:t>(</w:t>
-      </w:r>
-      <w:r>
-        <w:rPr>
-          <w:sz w:val="20"/>
-          <w:szCs w:val="20"/>
-        </w:rPr>
-        <w:t>-25536</w:t>
-      </w:r>
-      <w:r>
-        <w:rPr>
-          <w:sz w:val="20"/>
-          <w:szCs w:val="20"/>
-        </w:rPr>
-        <w:t xml:space="preserve"> bzw. 0x9C40)</w:t>
-      </w:r>
-      <w:r>
-        <w:rPr>
-          <w:sz w:val="20"/>
-          <w:szCs w:val="20"/>
-        </w:rPr>
-        <w:t xml:space="preserve"> logisch</w:t>
-      </w:r>
-    </w:p>
-    <w:p>
-      <w:pPr>
-        <w:pStyle w:val="Default"/>
-        <w:rPr>
-          <w:sz w:val="20"/>
-          <w:szCs w:val="20"/>
-        </w:rPr>
-      </w:pPr>
-      <w:r>
-        <w:rPr>
-          <w:sz w:val="20"/>
-          <w:szCs w:val="20"/>
-        </w:rPr>
-        <w:t>R2.L = R1.L &lt;&lt; 2 (S);</w:t>
-      </w:r>
-      <w:r>
-        <w:rPr>
-          <w:sz w:val="20"/>
-          <w:szCs w:val="20"/>
-        </w:rPr>
-        <w:t xml:space="preserve"> </w:t>
-      </w:r>
-      <w:r>
-        <w:rPr>
-          <w:sz w:val="20"/>
-          <w:szCs w:val="20"/>
-        </w:rPr>
-        <w:t xml:space="preserve">Multiplikation mit 4. </w:t>
-      </w:r>
-      <w:r>
-        <w:rPr>
-          <w:sz w:val="20"/>
-          <w:szCs w:val="20"/>
-        </w:rPr>
-        <w:t>(</w:t>
-      </w:r>
-      <w:r>
-        <w:rPr>
-          <w:sz w:val="20"/>
-          <w:szCs w:val="20"/>
-        </w:rPr>
-        <w:t>40000</w:t>
-      </w:r>
-      <w:r>
-        <w:rPr>
-          <w:sz w:val="20"/>
-          <w:szCs w:val="20"/>
-        </w:rPr>
-        <w:t xml:space="preserve"> bzw. 0x9C40) </w:t>
-      </w:r>
-      <w:r>
-        <w:rPr>
-          <w:sz w:val="20"/>
-          <w:szCs w:val="20"/>
-        </w:rPr>
-        <w:t>arithmetisch</w:t>
-      </w:r>
-    </w:p>
-    <w:p>
-      <w:pPr>
-        <w:pStyle w:val="Default"/>
-        <w:rPr>
-          <w:sz w:val="20"/>
-          <w:szCs w:val="20"/>
+      <w:proofErr w:type="spellStart"/>
+      <w:r>
+        <w:rPr>
+          <w:sz w:val="20"/>
+          <w:szCs w:val="20"/>
+          <w:lang w:val="en-US"/>
+        </w:rPr>
+        <w:t>bzw</w:t>
+      </w:r>
+      <w:proofErr w:type="spellEnd"/>
+      <w:r>
+        <w:rPr>
+          <w:sz w:val="20"/>
+          <w:szCs w:val="20"/>
+          <w:lang w:val="en-US"/>
+        </w:rPr>
+        <w:t xml:space="preserve">. R2.L = R1.L &lt;&lt; 2 (S); </w:t>
+      </w:r>
+    </w:p>
+    <w:p>
+      <w:pPr>
+        <w:pStyle w:val="Default"/>
+        <w:rPr>
+          <w:sz w:val="20"/>
+          <w:szCs w:val="20"/>
+          <w:lang w:val="en-US"/>
+        </w:rPr>
+      </w:pPr>
+    </w:p>
+    <w:p>
+      <w:pPr>
+        <w:pStyle w:val="Default"/>
+        <w:rPr>
+          <w:sz w:val="20"/>
+          <w:szCs w:val="20"/>
+          <w:lang w:val="en-US"/>
+        </w:rPr>
+      </w:pPr>
+    </w:p>
+    <w:p>
+      <w:pPr>
+        <w:pStyle w:val="Default"/>
+        <w:rPr>
+          <w:sz w:val="20"/>
+          <w:szCs w:val="20"/>
+          <w:lang w:val="en-US"/>
         </w:rPr>
       </w:pPr>
     </w:p>
@@ -4444,80 +3342,34 @@
         <w:rPr>
           <w:sz w:val="20"/>
           <w:szCs w:val="20"/>
-        </w:rPr>
-      </w:pPr>
-      <w:r>
-        <w:rPr>
-          <w:sz w:val="20"/>
-          <w:szCs w:val="20"/>
+          <w:lang w:val="en-US"/>
+        </w:rPr>
+      </w:pPr>
+      <w:r>
+        <w:rPr>
+          <w:sz w:val="20"/>
+          <w:szCs w:val="20"/>
+          <w:lang w:val="en-US"/>
         </w:rPr>
         <w:t xml:space="preserve">R2.L = R1.L &lt;&lt; 2; </w:t>
       </w:r>
-      <w:r>
-        <w:rPr>
-          <w:sz w:val="20"/>
-          <w:szCs w:val="20"/>
-        </w:rPr>
-        <w:t>(25536 bzw. 0x63C0)</w:t>
-      </w:r>
-      <w:r>
-        <w:rPr>
-          <w:sz w:val="20"/>
-          <w:szCs w:val="20"/>
-        </w:rPr>
-        <w:t xml:space="preserve"> logisch</w:t>
-      </w:r>
-    </w:p>
-    <w:p>
-      <w:pPr>
-        <w:pStyle w:val="Default"/>
+      <w:proofErr w:type="spellStart"/>
+      <w:r>
         <w:rPr>
           <w:sz w:val="20"/>
           <w:szCs w:val="20"/>
           <w:lang w:val="en-US"/>
         </w:rPr>
-      </w:pPr>
+        <w:t>bzw</w:t>
+      </w:r>
+      <w:proofErr w:type="spellEnd"/>
       <w:r>
         <w:rPr>
           <w:sz w:val="20"/>
           <w:szCs w:val="20"/>
           <w:lang w:val="en-US"/>
         </w:rPr>
-        <w:t>R2.L = R1.L &lt;&lt; 2 (S);</w:t>
-      </w:r>
-      <w:r>
-        <w:rPr>
-          <w:sz w:val="20"/>
-          <w:szCs w:val="20"/>
-          <w:lang w:val="en-US"/>
-        </w:rPr>
-        <w:t xml:space="preserve"> (</w:t>
-      </w:r>
-      <w:r>
-        <w:rPr>
-          <w:sz w:val="20"/>
-          <w:szCs w:val="20"/>
-          <w:lang w:val="en-US"/>
-        </w:rPr>
-        <w:t xml:space="preserve">-40000 </w:t>
-      </w:r>
-      <w:proofErr w:type="spellStart"/>
-      <w:r>
-        <w:rPr>
-          <w:sz w:val="20"/>
-          <w:szCs w:val="20"/>
-          <w:lang w:val="en-US"/>
-        </w:rPr>
-        <w:t>bzw</w:t>
-      </w:r>
-      <w:proofErr w:type="spellEnd"/>
-      <w:r>
-        <w:rPr>
-          <w:sz w:val="20"/>
-          <w:szCs w:val="20"/>
-          <w:lang w:val="en-US"/>
-        </w:rPr>
-        <w:t>. 0x63C0) arithmetisch</w:t>
+        <w:t>. R2.L = R1.L &lt;&lt; 2 (S);</w:t>
       </w:r>
     </w:p>
     <w:sectPr>
@@ -4759,119 +3611,6 @@
     </w:lvl>
   </w:abstractNum>
   <w:abstractNum w:abstractNumId="2">
-    <w:nsid w:val="34AC561A"/>
-    <w:multiLevelType w:val="hybridMultilevel"/>
-    <w:tmpl w:val="D272EB62"/>
-    <w:lvl w:ilvl="0" w:tplc="04070001">
-      <w:start w:val="1"/>
-      <w:numFmt w:val="bullet"/>
-      <w:lvlText w:val=""/>
-      <w:lvlJc w:val="left"/>
-      <w:pPr>
-        <w:ind w:left="720" w:hanging="360"/>
-      </w:pPr>
-      <w:rPr>
-        <w:rFonts w:ascii="Symbol" w:hAnsi="Symbol" w:hint="default"/>
-      </w:rPr>
-    </w:lvl>
-    <w:lvl w:ilvl="1" w:tplc="04070003" w:tentative="1">
-      <w:start w:val="1"/>
-      <w:numFmt w:val="bullet"/>
-      <w:lvlText w:val="o"/>
-      <w:lvlJc w:val="left"/>
-      <w:pPr>
-        <w:ind w:left="1440" w:hanging="360"/>
-      </w:pPr>
-      <w:rPr>
-        <w:rFonts w:ascii="Courier New" w:hAnsi="Courier New" w:cs="Courier New" w:hint="default"/>
-      </w:rPr>
-    </w:lvl>
-    <w:lvl w:ilvl="2" w:tplc="04070005" w:tentative="1">
-      <w:start w:val="1"/>
-      <w:numFmt w:val="bullet"/>
-      <w:lvlText w:val=""/>
-      <w:lvlJc w:val="left"/>
-      <w:pPr>
-        <w:ind w:left="2160" w:hanging="360"/>
-      </w:pPr>
-      <w:rPr>
-        <w:rFonts w:ascii="Wingdings" w:hAnsi="Wingdings" w:hint="default"/>
-      </w:rPr>
-    </w:lvl>
-    <w:lvl w:ilvl="3" w:tplc="04070001" w:tentative="1">
-      <w:start w:val="1"/>
-      <w:numFmt w:val="bullet"/>
-      <w:lvlText w:val=""/>
-      <w:lvlJc w:val="left"/>
-      <w:pPr>
-        <w:ind w:left="2880" w:hanging="360"/>
-      </w:pPr>
-      <w:rPr>
-        <w:rFonts w:ascii="Symbol" w:hAnsi="Symbol" w:hint="default"/>
-      </w:rPr>
-    </w:lvl>
-    <w:lvl w:ilvl="4" w:tplc="04070003" w:tentative="1">
-      <w:start w:val="1"/>
-      <w:numFmt w:val="bullet"/>
-      <w:lvlText w:val="o"/>
-      <w:lvlJc w:val="left"/>
-      <w:pPr>
-        <w:ind w:left="3600" w:hanging="360"/>
-      </w:pPr>
-      <w:rPr>
-        <w:rFonts w:ascii="Courier New" w:hAnsi="Courier New" w:cs="Courier New" w:hint="default"/>
-      </w:rPr>
-    </w:lvl>
-    <w:lvl w:ilvl="5" w:tplc="04070005" w:tentative="1">
-      <w:start w:val="1"/>
-      <w:numFmt w:val="bullet"/>
-      <w:lvlText w:val=""/>
-      <w:lvlJc w:val="left"/>
-      <w:pPr>
-        <w:ind w:left="4320" w:hanging="360"/>
-      </w:pPr>
-      <w:rPr>
-        <w:rFonts w:ascii="Wingdings" w:hAnsi="Wingdings" w:hint="default"/>
-      </w:rPr>
-    </w:lvl>
-    <w:lvl w:ilvl="6" w:tplc="04070001" w:tentative="1">
-      <w:start w:val="1"/>
-      <w:numFmt w:val="bullet"/>
-      <w:lvlText w:val=""/>
-      <w:lvlJc w:val="left"/>
-      <w:pPr>
-        <w:ind w:left="5040" w:hanging="360"/>
-      </w:pPr>
-      <w:rPr>
-        <w:rFonts w:ascii="Symbol" w:hAnsi="Symbol" w:hint="default"/>
-      </w:rPr>
-    </w:lvl>
-    <w:lvl w:ilvl="7" w:tplc="04070003" w:tentative="1">
-      <w:start w:val="1"/>
-      <w:numFmt w:val="bullet"/>
-      <w:lvlText w:val="o"/>
-      <w:lvlJc w:val="left"/>
-      <w:pPr>
-        <w:ind w:left="5760" w:hanging="360"/>
-      </w:pPr>
-      <w:rPr>
-        <w:rFonts w:ascii="Courier New" w:hAnsi="Courier New" w:cs="Courier New" w:hint="default"/>
-      </w:rPr>
-    </w:lvl>
-    <w:lvl w:ilvl="8" w:tplc="04070005" w:tentative="1">
-      <w:start w:val="1"/>
-      <w:numFmt w:val="bullet"/>
-      <w:lvlText w:val=""/>
-      <w:lvlJc w:val="left"/>
-      <w:pPr>
-        <w:ind w:left="6480" w:hanging="360"/>
-      </w:pPr>
-      <w:rPr>
-        <w:rFonts w:ascii="Wingdings" w:hAnsi="Wingdings" w:hint="default"/>
-      </w:rPr>
-    </w:lvl>
-  </w:abstractNum>
-  <w:abstractNum w:abstractNumId="3">
     <w:nsid w:val="3A52152E"/>
     <w:multiLevelType w:val="hybridMultilevel"/>
     <w:tmpl w:val="231073A8"/>
@@ -4960,120 +3699,7 @@
       </w:pPr>
     </w:lvl>
   </w:abstractNum>
-  <w:abstractNum w:abstractNumId="4">
-    <w:nsid w:val="4B2E65D1"/>
-    <w:multiLevelType w:val="hybridMultilevel"/>
-    <w:tmpl w:val="792C0E9C"/>
-    <w:lvl w:ilvl="0" w:tplc="04070001">
-      <w:start w:val="1"/>
-      <w:numFmt w:val="bullet"/>
-      <w:lvlText w:val=""/>
-      <w:lvlJc w:val="left"/>
-      <w:pPr>
-        <w:ind w:left="720" w:hanging="360"/>
-      </w:pPr>
-      <w:rPr>
-        <w:rFonts w:ascii="Symbol" w:hAnsi="Symbol" w:hint="default"/>
-      </w:rPr>
-    </w:lvl>
-    <w:lvl w:ilvl="1" w:tplc="04070003" w:tentative="1">
-      <w:start w:val="1"/>
-      <w:numFmt w:val="bullet"/>
-      <w:lvlText w:val="o"/>
-      <w:lvlJc w:val="left"/>
-      <w:pPr>
-        <w:ind w:left="1440" w:hanging="360"/>
-      </w:pPr>
-      <w:rPr>
-        <w:rFonts w:ascii="Courier New" w:hAnsi="Courier New" w:cs="Courier New" w:hint="default"/>
-      </w:rPr>
-    </w:lvl>
-    <w:lvl w:ilvl="2" w:tplc="04070005" w:tentative="1">
-      <w:start w:val="1"/>
-      <w:numFmt w:val="bullet"/>
-      <w:lvlText w:val=""/>
-      <w:lvlJc w:val="left"/>
-      <w:pPr>
-        <w:ind w:left="2160" w:hanging="360"/>
-      </w:pPr>
-      <w:rPr>
-        <w:rFonts w:ascii="Wingdings" w:hAnsi="Wingdings" w:hint="default"/>
-      </w:rPr>
-    </w:lvl>
-    <w:lvl w:ilvl="3" w:tplc="04070001" w:tentative="1">
-      <w:start w:val="1"/>
-      <w:numFmt w:val="bullet"/>
-      <w:lvlText w:val=""/>
-      <w:lvlJc w:val="left"/>
-      <w:pPr>
-        <w:ind w:left="2880" w:hanging="360"/>
-      </w:pPr>
-      <w:rPr>
-        <w:rFonts w:ascii="Symbol" w:hAnsi="Symbol" w:hint="default"/>
-      </w:rPr>
-    </w:lvl>
-    <w:lvl w:ilvl="4" w:tplc="04070003" w:tentative="1">
-      <w:start w:val="1"/>
-      <w:numFmt w:val="bullet"/>
-      <w:lvlText w:val="o"/>
-      <w:lvlJc w:val="left"/>
-      <w:pPr>
-        <w:ind w:left="3600" w:hanging="360"/>
-      </w:pPr>
-      <w:rPr>
-        <w:rFonts w:ascii="Courier New" w:hAnsi="Courier New" w:cs="Courier New" w:hint="default"/>
-      </w:rPr>
-    </w:lvl>
-    <w:lvl w:ilvl="5" w:tplc="04070005" w:tentative="1">
-      <w:start w:val="1"/>
-      <w:numFmt w:val="bullet"/>
-      <w:lvlText w:val=""/>
-      <w:lvlJc w:val="left"/>
-      <w:pPr>
-        <w:ind w:left="4320" w:hanging="360"/>
-      </w:pPr>
-      <w:rPr>
-        <w:rFonts w:ascii="Wingdings" w:hAnsi="Wingdings" w:hint="default"/>
-      </w:rPr>
-    </w:lvl>
-    <w:lvl w:ilvl="6" w:tplc="04070001" w:tentative="1">
-      <w:start w:val="1"/>
-      <w:numFmt w:val="bullet"/>
-      <w:lvlText w:val=""/>
-      <w:lvlJc w:val="left"/>
-      <w:pPr>
-        <w:ind w:left="5040" w:hanging="360"/>
-      </w:pPr>
-      <w:rPr>
-        <w:rFonts w:ascii="Symbol" w:hAnsi="Symbol" w:hint="default"/>
-      </w:rPr>
-    </w:lvl>
-    <w:lvl w:ilvl="7" w:tplc="04070003" w:tentative="1">
-      <w:start w:val="1"/>
-      <w:numFmt w:val="bullet"/>
-      <w:lvlText w:val="o"/>
-      <w:lvlJc w:val="left"/>
-      <w:pPr>
-        <w:ind w:left="5760" w:hanging="360"/>
-      </w:pPr>
-      <w:rPr>
-        <w:rFonts w:ascii="Courier New" w:hAnsi="Courier New" w:cs="Courier New" w:hint="default"/>
-      </w:rPr>
-    </w:lvl>
-    <w:lvl w:ilvl="8" w:tplc="04070005" w:tentative="1">
-      <w:start w:val="1"/>
-      <w:numFmt w:val="bullet"/>
-      <w:lvlText w:val=""/>
-      <w:lvlJc w:val="left"/>
-      <w:pPr>
-        <w:ind w:left="6480" w:hanging="360"/>
-      </w:pPr>
-      <w:rPr>
-        <w:rFonts w:ascii="Wingdings" w:hAnsi="Wingdings" w:hint="default"/>
-      </w:rPr>
-    </w:lvl>
-  </w:abstractNum>
-  <w:abstractNum w:abstractNumId="5">
+  <w:abstractNum w:abstractNumId="3">
     <w:nsid w:val="506F6971"/>
     <w:multiLevelType w:val="hybridMultilevel"/>
     <w:tmpl w:val="B6685B36"/>
@@ -5193,16 +3819,10 @@
     <w:abstractNumId w:val="1"/>
   </w:num>
   <w:num w:numId="3">
-    <w:abstractNumId w:val="5"/>
+    <w:abstractNumId w:val="3"/>
   </w:num>
   <w:num w:numId="4">
-    <w:abstractNumId w:val="3"/>
-  </w:num>
-  <w:num w:numId="5">
     <w:abstractNumId w:val="2"/>
-  </w:num>
-  <w:num w:numId="6">
-    <w:abstractNumId w:val="4"/>
   </w:num>
 </w:numbering>
 </file>

</xml_diff>